<commit_message>
Done all the analysis and details
</commit_message>
<xml_diff>
--- a/AttritionProject/AdvancedEconometricsBinary.docx
+++ b/AttritionProject/AdvancedEconometricsBinary.docx
@@ -5903,46 +5903,48 @@
         <w:pStyle w:val="Legenda"/>
       </w:pPr>
       <w:r>
-        <w:rPr>
-          <w:highlight w:val="yellow"/>
-        </w:rPr>
         <w:t xml:space="preserve">Figure </w:t>
       </w:r>
       <w:r>
-        <w:rPr>
-          <w:highlight w:val="yellow"/>
-        </w:rPr>
         <w:fldChar w:fldCharType="begin"/>
       </w:r>
       <w:r>
-        <w:rPr>
-          <w:highlight w:val="yellow"/>
-        </w:rPr>
         <w:instrText xml:space="preserve"> SEQ Figure \* ARABIC </w:instrText>
       </w:r>
       <w:r>
-        <w:rPr>
-          <w:highlight w:val="yellow"/>
-        </w:rPr>
         <w:fldChar w:fldCharType="separate"/>
       </w:r>
       <w:r>
         <w:rPr>
           <w:noProof/>
-          <w:highlight w:val="yellow"/>
         </w:rPr>
         <w:t>4</w:t>
       </w:r>
       <w:r>
-        <w:rPr>
-          <w:highlight w:val="yellow"/>
-        </w:rPr>
         <w:fldChar w:fldCharType="end"/>
       </w:r>
       <w:r>
-        <w:rPr>
-          <w:highlight w:val="yellow"/>
-        </w:rPr>
+        <w:t>.</w:t>
+      </w:r>
+      <w:r>
+        <w:t xml:space="preserve"> Figure</w:t>
+      </w:r>
+      <w:r>
+        <w:t xml:space="preserve"> of the relationship </w:t>
+      </w:r>
+      <w:r>
+        <w:t>between J</w:t>
+      </w:r>
+      <w:r>
+        <w:t xml:space="preserve">ob </w:t>
+      </w:r>
+      <w:r>
+        <w:t>S</w:t>
+      </w:r>
+      <w:r>
+        <w:t>atisfaction to Attrition</w:t>
+      </w:r>
+      <w:r>
         <w:t>.</w:t>
       </w:r>
     </w:p>
@@ -6114,53 +6116,48 @@
         <w:pStyle w:val="Legenda"/>
       </w:pPr>
       <w:r>
-        <w:rPr>
-          <w:highlight w:val="yellow"/>
-        </w:rPr>
         <w:t xml:space="preserve">Figure </w:t>
       </w:r>
       <w:r>
-        <w:rPr>
-          <w:highlight w:val="yellow"/>
-        </w:rPr>
         <w:fldChar w:fldCharType="begin"/>
       </w:r>
       <w:r>
-        <w:rPr>
-          <w:highlight w:val="yellow"/>
-        </w:rPr>
         <w:instrText xml:space="preserve"> SEQ Figure \* ARABIC </w:instrText>
       </w:r>
       <w:r>
-        <w:rPr>
-          <w:highlight w:val="yellow"/>
-        </w:rPr>
         <w:fldChar w:fldCharType="separate"/>
       </w:r>
       <w:r>
         <w:rPr>
           <w:noProof/>
-          <w:highlight w:val="yellow"/>
         </w:rPr>
         <w:t>5</w:t>
       </w:r>
       <w:r>
-        <w:rPr>
-          <w:highlight w:val="yellow"/>
-        </w:rPr>
         <w:fldChar w:fldCharType="end"/>
       </w:r>
       <w:r>
-        <w:rPr>
-          <w:highlight w:val="yellow"/>
-        </w:rPr>
         <w:t>.</w:t>
       </w:r>
+      <w:r>
+        <w:t xml:space="preserve"> </w:t>
+      </w:r>
+      <w:r>
+        <w:t>Distribution</w:t>
+      </w:r>
+      <w:r>
+        <w:t xml:space="preserve"> of the employee age variable by Attrition</w:t>
+      </w:r>
+      <w:r>
+        <w:t>.</w:t>
+      </w:r>
     </w:p>
     <w:p>
       <w:pPr>
         <w:rPr>
           <w:rFonts w:ascii="Times New Roman" w:hAnsi="Times New Roman" w:cs="Times New Roman"/>
+          <w:sz w:val="20"/>
+          <w:szCs w:val="20"/>
           <w:lang w:val="en-US"/>
         </w:rPr>
       </w:pPr>
@@ -6196,9 +6193,52 @@
     <w:p>
       <w:pPr>
         <w:rPr>
-          <w:lang w:val="en-US"/>
-        </w:rPr>
-      </w:pPr>
+          <w:rFonts w:ascii="Times New Roman" w:hAnsi="Times New Roman" w:cs="Times New Roman"/>
+          <w:sz w:val="20"/>
+          <w:szCs w:val="20"/>
+          <w:lang w:val="en-US"/>
+        </w:rPr>
+      </w:pPr>
+    </w:p>
+    <w:p>
+      <w:pPr>
+        <w:spacing w:line="360" w:lineRule="auto"/>
+        <w:ind w:firstLine="720"/>
+        <w:jc w:val="both"/>
+        <w:rPr>
+          <w:rFonts w:ascii="Times New Roman" w:hAnsi="Times New Roman" w:cs="Times New Roman"/>
+          <w:sz w:val="24"/>
+          <w:szCs w:val="24"/>
+          <w:lang w:val="en-US"/>
+        </w:rPr>
+      </w:pPr>
+      <w:r>
+        <w:rPr>
+          <w:rFonts w:ascii="Times New Roman" w:hAnsi="Times New Roman" w:cs="Times New Roman"/>
+          <w:sz w:val="24"/>
+          <w:szCs w:val="24"/>
+          <w:lang w:val="en-US"/>
+        </w:rPr>
+        <w:t>In Figure 5 showing the distribution of the employee age variable according to the value of the Attrition variable, it can be seen that the average age for the group of people who do not choose to change jobs is higher compared to those who do, however, choose to change. The distribution is more shifted to the right, indicating that older people are less likely to decide to change jobs.</w:t>
+      </w:r>
+      <w:r>
+        <w:rPr>
+          <w:rFonts w:ascii="Times New Roman" w:hAnsi="Times New Roman" w:cs="Times New Roman"/>
+          <w:sz w:val="24"/>
+          <w:szCs w:val="24"/>
+          <w:lang w:val="en-US"/>
+        </w:rPr>
+        <w:t xml:space="preserve"> </w:t>
+      </w:r>
+      <w:r>
+        <w:rPr>
+          <w:rFonts w:ascii="Times New Roman" w:hAnsi="Times New Roman" w:cs="Times New Roman"/>
+          <w:sz w:val="24"/>
+          <w:szCs w:val="24"/>
+          <w:lang w:val="en-US"/>
+        </w:rPr>
+        <w:t>The younger people are less afraid of challenges and are more likely to reach for changes in their lives because they have not yet found themselves in their target environment.</w:t>
+      </w:r>
     </w:p>
     <w:p>
       <w:pPr>
@@ -6282,47 +6322,40 @@
         <w:pStyle w:val="Legenda"/>
       </w:pPr>
       <w:r>
-        <w:rPr>
-          <w:highlight w:val="yellow"/>
-        </w:rPr>
         <w:t xml:space="preserve">Figure </w:t>
       </w:r>
       <w:r>
-        <w:rPr>
-          <w:highlight w:val="yellow"/>
-        </w:rPr>
         <w:fldChar w:fldCharType="begin"/>
       </w:r>
       <w:r>
-        <w:rPr>
-          <w:highlight w:val="yellow"/>
-        </w:rPr>
         <w:instrText xml:space="preserve"> SEQ Figure \* ARABIC </w:instrText>
       </w:r>
       <w:r>
-        <w:rPr>
-          <w:highlight w:val="yellow"/>
-        </w:rPr>
         <w:fldChar w:fldCharType="separate"/>
       </w:r>
       <w:r>
         <w:rPr>
           <w:noProof/>
-          <w:highlight w:val="yellow"/>
         </w:rPr>
         <w:t>6</w:t>
       </w:r>
       <w:r>
-        <w:rPr>
-          <w:highlight w:val="yellow"/>
-        </w:rPr>
         <w:fldChar w:fldCharType="end"/>
       </w:r>
       <w:r>
-        <w:rPr>
-          <w:highlight w:val="yellow"/>
-        </w:rPr>
         <w:t>.</w:t>
+      </w:r>
+      <w:r>
+        <w:t xml:space="preserve"> Figure</w:t>
+      </w:r>
+      <w:r>
+        <w:t xml:space="preserve"> showing the number of years since </w:t>
+      </w:r>
+      <w:r>
+        <w:t xml:space="preserve">the </w:t>
+      </w:r>
+      <w:r>
+        <w:t>last promotion compared to the Attrition variable.</w:t>
       </w:r>
     </w:p>
     <w:p>
@@ -6359,6 +6392,55 @@
           <w:lang w:val="en-US"/>
         </w:rPr>
         <w:t>ggplot2 in RStudio software</w:t>
+      </w:r>
+    </w:p>
+    <w:p>
+      <w:pPr>
+        <w:rPr>
+          <w:lang w:val="en-US"/>
+        </w:rPr>
+      </w:pPr>
+    </w:p>
+    <w:p>
+      <w:pPr>
+        <w:spacing w:line="360" w:lineRule="auto"/>
+        <w:ind w:firstLine="720"/>
+        <w:jc w:val="both"/>
+        <w:rPr>
+          <w:rFonts w:ascii="Times New Roman" w:hAnsi="Times New Roman" w:cs="Times New Roman"/>
+          <w:sz w:val="24"/>
+          <w:szCs w:val="24"/>
+          <w:lang w:val="en-US"/>
+        </w:rPr>
+      </w:pPr>
+      <w:r>
+        <w:rPr>
+          <w:rFonts w:ascii="Times New Roman" w:hAnsi="Times New Roman" w:cs="Times New Roman"/>
+          <w:sz w:val="24"/>
+          <w:szCs w:val="24"/>
+          <w:lang w:val="en-US"/>
+        </w:rPr>
+        <w:t xml:space="preserve">Figure 6 shows the relationship of the number of years since the last promotion by both job changers and </w:t>
+      </w:r>
+      <w:proofErr w:type="spellStart"/>
+      <w:r>
+        <w:rPr>
+          <w:rFonts w:ascii="Times New Roman" w:hAnsi="Times New Roman" w:cs="Times New Roman"/>
+          <w:sz w:val="24"/>
+          <w:szCs w:val="24"/>
+          <w:lang w:val="en-US"/>
+        </w:rPr>
+        <w:t>nonchangers</w:t>
+      </w:r>
+      <w:proofErr w:type="spellEnd"/>
+      <w:r>
+        <w:rPr>
+          <w:rFonts w:ascii="Times New Roman" w:hAnsi="Times New Roman" w:cs="Times New Roman"/>
+          <w:sz w:val="24"/>
+          <w:szCs w:val="24"/>
+          <w:lang w:val="en-US"/>
+        </w:rPr>
+        <w:t>. From the graph, it is not clear that the number of years since the last promotion significantly stands out in terms of substantive significance. On the other hand, it can be seen that a very large number of observations in the current or previous year have been promoted and do not want to leave the workplace.</w:t>
       </w:r>
     </w:p>
     <w:p>
@@ -6452,46 +6534,36 @@
         <w:pStyle w:val="Legenda"/>
       </w:pPr>
       <w:r>
-        <w:rPr>
-          <w:highlight w:val="yellow"/>
-        </w:rPr>
         <w:t xml:space="preserve">Figure </w:t>
       </w:r>
       <w:r>
-        <w:rPr>
-          <w:highlight w:val="yellow"/>
-        </w:rPr>
         <w:fldChar w:fldCharType="begin"/>
       </w:r>
       <w:r>
-        <w:rPr>
-          <w:highlight w:val="yellow"/>
-        </w:rPr>
         <w:instrText xml:space="preserve"> SEQ Figure \* ARABIC </w:instrText>
       </w:r>
       <w:r>
-        <w:rPr>
-          <w:highlight w:val="yellow"/>
-        </w:rPr>
         <w:fldChar w:fldCharType="separate"/>
       </w:r>
       <w:r>
         <w:rPr>
           <w:noProof/>
-          <w:highlight w:val="yellow"/>
         </w:rPr>
         <w:t>7</w:t>
       </w:r>
       <w:r>
-        <w:rPr>
-          <w:highlight w:val="yellow"/>
-        </w:rPr>
         <w:fldChar w:fldCharType="end"/>
       </w:r>
       <w:r>
-        <w:rPr>
-          <w:highlight w:val="yellow"/>
-        </w:rPr>
+        <w:t>.</w:t>
+      </w:r>
+      <w:r>
+        <w:t xml:space="preserve"> </w:t>
+      </w:r>
+      <w:r>
+        <w:t>Graph showing employee education level by Attrition variable</w:t>
+      </w:r>
+      <w:r>
         <w:t>.</w:t>
       </w:r>
     </w:p>
@@ -6541,10 +6613,25 @@
     </w:p>
     <w:p>
       <w:pPr>
-        <w:rPr>
-          <w:lang w:val="en-US"/>
-        </w:rPr>
-      </w:pPr>
+        <w:spacing w:line="360" w:lineRule="auto"/>
+        <w:ind w:firstLine="360"/>
+        <w:jc w:val="both"/>
+        <w:rPr>
+          <w:rFonts w:ascii="Times New Roman" w:hAnsi="Times New Roman" w:cs="Times New Roman"/>
+          <w:sz w:val="24"/>
+          <w:szCs w:val="24"/>
+          <w:lang w:val="en-US"/>
+        </w:rPr>
+      </w:pPr>
+      <w:r>
+        <w:rPr>
+          <w:rFonts w:ascii="Times New Roman" w:hAnsi="Times New Roman" w:cs="Times New Roman"/>
+          <w:sz w:val="24"/>
+          <w:szCs w:val="24"/>
+          <w:lang w:val="en-US"/>
+        </w:rPr>
+        <w:t>Figure 7 shows the relationship of education level by willingness to change jobs. It can be seen that most observations have a bachelor's degree. Additionally, it can be seen that as the educational degree increases, the proportion of those willing to change jobs decreases.</w:t>
+      </w:r>
     </w:p>
     <w:p>
       <w:pPr>
@@ -6600,7 +6687,43 @@
           <w:szCs w:val="24"/>
           <w:lang w:val="en-US"/>
         </w:rPr>
-        <w:t xml:space="preserve"> Least Squares model for binary dependent variable (Linear Probability Model) was determined by the following equation</w:t>
+        <w:t xml:space="preserve"> Least Squares model for binary dependent variable (Linear Probability Model)</w:t>
+      </w:r>
+      <w:r>
+        <w:rPr>
+          <w:rFonts w:ascii="Times New Roman" w:eastAsia="Times New Roman" w:hAnsi="Times New Roman" w:cs="Times New Roman"/>
+          <w:sz w:val="24"/>
+          <w:szCs w:val="24"/>
+          <w:lang w:val="en-US"/>
+        </w:rPr>
+        <w:t xml:space="preserve"> us</w:t>
+      </w:r>
+      <w:r>
+        <w:rPr>
+          <w:rFonts w:ascii="Times New Roman" w:eastAsia="Times New Roman" w:hAnsi="Times New Roman" w:cs="Times New Roman"/>
+          <w:sz w:val="24"/>
+          <w:szCs w:val="24"/>
+          <w:lang w:val="en-US"/>
+        </w:rPr>
+        <w:t>ing</w:t>
+      </w:r>
+      <w:r>
+        <w:rPr>
+          <w:rFonts w:ascii="Times New Roman" w:eastAsia="Times New Roman" w:hAnsi="Times New Roman" w:cs="Times New Roman"/>
+          <w:sz w:val="24"/>
+          <w:szCs w:val="24"/>
+          <w:lang w:val="en-US"/>
+        </w:rPr>
+        <w:t xml:space="preserve"> White's robust matrix </w:t>
+      </w:r>
+      <w:r>
+        <w:rPr>
+          <w:rFonts w:ascii="Times New Roman" w:eastAsia="Times New Roman" w:hAnsi="Times New Roman" w:cs="Times New Roman"/>
+          <w:sz w:val="24"/>
+          <w:szCs w:val="24"/>
+          <w:lang w:val="en-US"/>
+        </w:rPr>
+        <w:t>was determined by the following equation</w:t>
       </w:r>
       <w:r>
         <w:rPr>
@@ -8038,27 +8161,6 @@
           <w:lang w:val="en-US"/>
         </w:rPr>
       </w:pPr>
-    </w:p>
-    <w:p>
-      <w:pPr>
-        <w:spacing w:line="360" w:lineRule="auto"/>
-        <w:jc w:val="both"/>
-        <w:rPr>
-          <w:rFonts w:ascii="Times New Roman" w:eastAsia="Times New Roman" w:hAnsi="Times New Roman" w:cs="Times New Roman"/>
-          <w:sz w:val="24"/>
-          <w:szCs w:val="24"/>
-          <w:lang w:val="en-US"/>
-        </w:rPr>
-      </w:pPr>
-      <w:r>
-        <w:rPr>
-          <w:rFonts w:ascii="Times New Roman" w:eastAsia="Times New Roman" w:hAnsi="Times New Roman" w:cs="Times New Roman"/>
-          <w:sz w:val="24"/>
-          <w:szCs w:val="24"/>
-          <w:lang w:val="en-US"/>
-        </w:rPr>
-        <w:t>We also used White's robust matrix to estimate the LPM model.</w:t>
-      </w:r>
     </w:p>
     <w:p>
       <w:pPr>
@@ -9674,47 +9776,42 @@
         <w:pStyle w:val="Legenda"/>
       </w:pPr>
       <w:r>
-        <w:rPr>
-          <w:highlight w:val="yellow"/>
-        </w:rPr>
         <w:t xml:space="preserve">Table </w:t>
       </w:r>
       <w:r>
-        <w:rPr>
-          <w:highlight w:val="yellow"/>
-        </w:rPr>
         <w:fldChar w:fldCharType="begin"/>
       </w:r>
       <w:r>
-        <w:rPr>
-          <w:highlight w:val="yellow"/>
-        </w:rPr>
         <w:instrText xml:space="preserve"> SEQ Table \* ARABIC </w:instrText>
       </w:r>
       <w:r>
-        <w:rPr>
-          <w:highlight w:val="yellow"/>
-        </w:rPr>
         <w:fldChar w:fldCharType="separate"/>
       </w:r>
       <w:r>
         <w:rPr>
           <w:noProof/>
-          <w:highlight w:val="yellow"/>
         </w:rPr>
         <w:t>2</w:t>
       </w:r>
       <w:r>
-        <w:rPr>
-          <w:highlight w:val="yellow"/>
-        </w:rPr>
         <w:fldChar w:fldCharType="end"/>
       </w:r>
       <w:r>
-        <w:rPr>
-          <w:highlight w:val="yellow"/>
-        </w:rPr>
         <w:t>.</w:t>
+      </w:r>
+      <w:r>
+        <w:t xml:space="preserve"> </w:t>
+      </w:r>
+      <w:r>
+        <w:t xml:space="preserve">Values of AIC and BIC statistics for </w:t>
+      </w:r>
+      <w:proofErr w:type="spellStart"/>
+      <w:r>
+        <w:t>probit</w:t>
+      </w:r>
+      <w:proofErr w:type="spellEnd"/>
+      <w:r>
+        <w:t xml:space="preserve"> and logit model.</w:t>
       </w:r>
     </w:p>
     <w:tbl>
@@ -10152,6 +10249,48 @@
     </w:p>
     <w:p>
       <w:pPr>
+        <w:pStyle w:val="Legenda"/>
+        <w:jc w:val="both"/>
+      </w:pPr>
+      <w:r>
+        <w:lastRenderedPageBreak/>
+        <w:t xml:space="preserve">Table </w:t>
+      </w:r>
+      <w:r>
+        <w:fldChar w:fldCharType="begin"/>
+      </w:r>
+      <w:r>
+        <w:instrText xml:space="preserve"> SEQ Table \* ARABIC </w:instrText>
+      </w:r>
+      <w:r>
+        <w:fldChar w:fldCharType="separate"/>
+      </w:r>
+      <w:r>
+        <w:rPr>
+          <w:noProof/>
+        </w:rPr>
+        <w:t>3</w:t>
+      </w:r>
+      <w:r>
+        <w:fldChar w:fldCharType="end"/>
+      </w:r>
+      <w:r>
+        <w:t xml:space="preserve">. </w:t>
+      </w:r>
+      <w:r>
+        <w:t xml:space="preserve">Estimation of Linear Probability Model, </w:t>
+      </w:r>
+      <w:proofErr w:type="spellStart"/>
+      <w:r>
+        <w:t>probit</w:t>
+      </w:r>
+      <w:proofErr w:type="spellEnd"/>
+      <w:r>
+        <w:t xml:space="preserve"> model and logit model for all variables.</w:t>
+      </w:r>
+    </w:p>
+    <w:p>
+      <w:pPr>
         <w:spacing w:line="240" w:lineRule="auto"/>
         <w:jc w:val="both"/>
         <w:rPr>
@@ -10168,7 +10307,6 @@
           <w:szCs w:val="18"/>
           <w:lang w:val="en-US"/>
         </w:rPr>
-        <w:lastRenderedPageBreak/>
         <w:t>=======================================================</w:t>
       </w:r>
     </w:p>
@@ -11683,7 +11821,6 @@
         <w:rPr>
           <w:lang w:val="en-US"/>
         </w:rPr>
-        <w:lastRenderedPageBreak/>
         <w:t xml:space="preserve"> </w:t>
       </w:r>
       <w:r>
@@ -12770,7 +12907,17 @@
           <w:szCs w:val="24"/>
           <w:lang w:val="en-US"/>
         </w:rPr>
-        <w:t xml:space="preserve"> for this test is 0.4413, so we choose not to reject the null hypothesis of </w:t>
+        <w:t xml:space="preserve"> for this test is 0.4413, so we choose not to reject the </w:t>
+      </w:r>
+      <w:r>
+        <w:rPr>
+          <w:rFonts w:ascii="Times New Roman" w:eastAsia="Times New Roman" w:hAnsi="Times New Roman" w:cs="Times New Roman"/>
+          <w:sz w:val="24"/>
+          <w:szCs w:val="24"/>
+          <w:lang w:val="en-US"/>
+        </w:rPr>
+        <w:lastRenderedPageBreak/>
+        <w:t xml:space="preserve">null hypothesis of </w:t>
       </w:r>
       <w:r>
         <w:rPr>
@@ -13643,47 +13790,34 @@
         <w:pStyle w:val="Legenda"/>
       </w:pPr>
       <w:r>
-        <w:rPr>
-          <w:highlight w:val="yellow"/>
-        </w:rPr>
         <w:t xml:space="preserve">Table </w:t>
       </w:r>
       <w:r>
-        <w:rPr>
-          <w:highlight w:val="yellow"/>
-        </w:rPr>
         <w:fldChar w:fldCharType="begin"/>
       </w:r>
       <w:r>
-        <w:rPr>
-          <w:highlight w:val="yellow"/>
-        </w:rPr>
         <w:instrText xml:space="preserve"> SEQ Table \* ARABIC </w:instrText>
       </w:r>
       <w:r>
-        <w:rPr>
-          <w:highlight w:val="yellow"/>
-        </w:rPr>
         <w:fldChar w:fldCharType="separate"/>
       </w:r>
       <w:r>
         <w:rPr>
           <w:noProof/>
-          <w:highlight w:val="yellow"/>
-        </w:rPr>
-        <w:t>3</w:t>
-      </w:r>
-      <w:r>
-        <w:rPr>
-          <w:highlight w:val="yellow"/>
-        </w:rPr>
+        </w:rPr>
+        <w:t>4</w:t>
+      </w:r>
+      <w:r>
         <w:fldChar w:fldCharType="end"/>
       </w:r>
       <w:r>
-        <w:rPr>
-          <w:highlight w:val="yellow"/>
-        </w:rPr>
         <w:t>.</w:t>
+      </w:r>
+      <w:r>
+        <w:t xml:space="preserve"> </w:t>
+      </w:r>
+      <w:r>
+        <w:t>LINKTEST result for the model before removing the interaction</w:t>
       </w:r>
     </w:p>
     <w:tbl>
@@ -14363,47 +14497,56 @@
         <w:pStyle w:val="Legenda"/>
       </w:pPr>
       <w:r>
-        <w:rPr>
-          <w:highlight w:val="yellow"/>
-        </w:rPr>
         <w:t xml:space="preserve">Table </w:t>
       </w:r>
       <w:r>
-        <w:rPr>
-          <w:highlight w:val="yellow"/>
-        </w:rPr>
         <w:fldChar w:fldCharType="begin"/>
       </w:r>
       <w:r>
-        <w:rPr>
-          <w:highlight w:val="yellow"/>
-        </w:rPr>
         <w:instrText xml:space="preserve"> SEQ Table \* ARABIC </w:instrText>
       </w:r>
       <w:r>
-        <w:rPr>
-          <w:highlight w:val="yellow"/>
-        </w:rPr>
         <w:fldChar w:fldCharType="separate"/>
       </w:r>
       <w:r>
         <w:rPr>
           <w:noProof/>
-          <w:highlight w:val="yellow"/>
-        </w:rPr>
-        <w:t>4</w:t>
-      </w:r>
-      <w:r>
-        <w:rPr>
-          <w:highlight w:val="yellow"/>
-        </w:rPr>
+        </w:rPr>
+        <w:t>5</w:t>
+      </w:r>
+      <w:r>
         <w:fldChar w:fldCharType="end"/>
       </w:r>
       <w:r>
-        <w:rPr>
-          <w:highlight w:val="yellow"/>
-        </w:rPr>
         <w:t>.</w:t>
+      </w:r>
+      <w:r>
+        <w:t xml:space="preserve"> </w:t>
+      </w:r>
+      <w:r>
+        <w:t>Hosmer-</w:t>
+      </w:r>
+      <w:proofErr w:type="spellStart"/>
+      <w:r>
+        <w:t>Lemeshow</w:t>
+      </w:r>
+      <w:proofErr w:type="spellEnd"/>
+      <w:r>
+        <w:t xml:space="preserve"> and </w:t>
+      </w:r>
+      <w:proofErr w:type="spellStart"/>
+      <w:r>
+        <w:t>Osius-Rojek</w:t>
+      </w:r>
+      <w:proofErr w:type="spellEnd"/>
+      <w:r>
+        <w:t xml:space="preserve"> test results </w:t>
+      </w:r>
+      <w:r>
+        <w:t>before</w:t>
+      </w:r>
+      <w:r>
+        <w:t xml:space="preserve"> removal of the interaction.</w:t>
       </w:r>
     </w:p>
     <w:tbl>
@@ -14914,17 +15057,8 @@
           <w:szCs w:val="24"/>
           <w:lang w:val="en-US"/>
         </w:rPr>
-        <w:t xml:space="preserve">Unfortunately, the form of our proposed model is inadequate so that we cannot consistently interpret the estimated parameters. In spite of all the relevant variables, we decided to remove one more variable which has the worst effect on the functional form of the logit </w:t>
-      </w:r>
-      <w:r>
-        <w:rPr>
-          <w:rFonts w:ascii="Times New Roman" w:eastAsia="Times New Roman" w:hAnsi="Times New Roman" w:cs="Times New Roman"/>
-          <w:sz w:val="24"/>
-          <w:szCs w:val="24"/>
-          <w:lang w:val="en-US"/>
-        </w:rPr>
         <w:lastRenderedPageBreak/>
-        <w:t>model. Unfortunately, the proposed interaction between an employee's age and whether they work overtime gave the worst results. So let's check by Likelihood Ratio Test the combined insignificance of the rejected variables.</w:t>
+        <w:t>Unfortunately, the form of our proposed model is inadequate so that we cannot consistently interpret the estimated parameters. In spite of all the relevant variables, we decided to remove one more variable which has the worst effect on the functional form of the logit model. Unfortunately, the proposed interaction between an employee's age and whether they work overtime gave the worst results. So let's check by Likelihood Ratio Test the combined insignificance of the rejected variables.</w:t>
       </w:r>
       <w:r>
         <w:rPr>
@@ -15437,47 +15571,34 @@
         <w:pStyle w:val="Legenda"/>
       </w:pPr>
       <w:r>
-        <w:rPr>
-          <w:highlight w:val="yellow"/>
-        </w:rPr>
         <w:t xml:space="preserve">Table </w:t>
       </w:r>
       <w:r>
-        <w:rPr>
-          <w:highlight w:val="yellow"/>
-        </w:rPr>
         <w:fldChar w:fldCharType="begin"/>
       </w:r>
       <w:r>
-        <w:rPr>
-          <w:highlight w:val="yellow"/>
-        </w:rPr>
         <w:instrText xml:space="preserve"> SEQ Table \* ARABIC </w:instrText>
       </w:r>
       <w:r>
-        <w:rPr>
-          <w:highlight w:val="yellow"/>
-        </w:rPr>
         <w:fldChar w:fldCharType="separate"/>
       </w:r>
       <w:r>
         <w:rPr>
           <w:noProof/>
-          <w:highlight w:val="yellow"/>
-        </w:rPr>
-        <w:t>5</w:t>
-      </w:r>
-      <w:r>
-        <w:rPr>
-          <w:highlight w:val="yellow"/>
-        </w:rPr>
+        </w:rPr>
+        <w:t>6</w:t>
+      </w:r>
+      <w:r>
         <w:fldChar w:fldCharType="end"/>
       </w:r>
       <w:r>
-        <w:rPr>
-          <w:highlight w:val="yellow"/>
-        </w:rPr>
         <w:t>.</w:t>
+      </w:r>
+      <w:r>
+        <w:t xml:space="preserve"> </w:t>
+      </w:r>
+      <w:r>
+        <w:t>LINKTEST result for the model before removing the interaction</w:t>
       </w:r>
     </w:p>
     <w:tbl>
@@ -16175,47 +16296,50 @@
         <w:pStyle w:val="Legenda"/>
       </w:pPr>
       <w:r>
-        <w:rPr>
-          <w:highlight w:val="yellow"/>
-        </w:rPr>
         <w:t xml:space="preserve">Table </w:t>
       </w:r>
       <w:r>
-        <w:rPr>
-          <w:highlight w:val="yellow"/>
-        </w:rPr>
         <w:fldChar w:fldCharType="begin"/>
       </w:r>
       <w:r>
-        <w:rPr>
-          <w:highlight w:val="yellow"/>
-        </w:rPr>
         <w:instrText xml:space="preserve"> SEQ Table \* ARABIC </w:instrText>
       </w:r>
       <w:r>
-        <w:rPr>
-          <w:highlight w:val="yellow"/>
-        </w:rPr>
         <w:fldChar w:fldCharType="separate"/>
       </w:r>
       <w:r>
         <w:rPr>
           <w:noProof/>
-          <w:highlight w:val="yellow"/>
-        </w:rPr>
-        <w:t>6</w:t>
-      </w:r>
-      <w:r>
-        <w:rPr>
-          <w:highlight w:val="yellow"/>
-        </w:rPr>
+        </w:rPr>
+        <w:t>7</w:t>
+      </w:r>
+      <w:r>
         <w:fldChar w:fldCharType="end"/>
       </w:r>
       <w:r>
-        <w:rPr>
-          <w:highlight w:val="yellow"/>
-        </w:rPr>
         <w:t>.</w:t>
+      </w:r>
+      <w:r>
+        <w:t xml:space="preserve"> </w:t>
+      </w:r>
+      <w:r>
+        <w:t>Hosmer-</w:t>
+      </w:r>
+      <w:proofErr w:type="spellStart"/>
+      <w:r>
+        <w:t>Lemeshow</w:t>
+      </w:r>
+      <w:proofErr w:type="spellEnd"/>
+      <w:r>
+        <w:t xml:space="preserve"> and </w:t>
+      </w:r>
+      <w:proofErr w:type="spellStart"/>
+      <w:r>
+        <w:t>Osius-Rojek</w:t>
+      </w:r>
+      <w:proofErr w:type="spellEnd"/>
+      <w:r>
+        <w:t xml:space="preserve"> test results after removal of the interaction.</w:t>
       </w:r>
     </w:p>
     <w:tbl>
@@ -16763,6 +16887,7 @@
           <w:szCs w:val="24"/>
           <w:lang w:val="en-US"/>
         </w:rPr>
+        <w:lastRenderedPageBreak/>
         <w:t>Finally, we completed the General-to-Specific procedure with the following final model:</w:t>
       </w:r>
     </w:p>
@@ -16786,7 +16911,6 @@
               <w:szCs w:val="24"/>
               <w:lang w:val="en-US"/>
             </w:rPr>
-            <w:lastRenderedPageBreak/>
             <m:t>ln</m:t>
           </m:r>
           <m:d>
@@ -17955,49 +18079,62 @@
     </w:p>
     <w:p>
       <w:pPr>
+        <w:spacing w:line="360" w:lineRule="auto"/>
+        <w:ind w:firstLine="720"/>
+        <w:jc w:val="both"/>
+        <w:rPr>
+          <w:rFonts w:ascii="Times New Roman" w:eastAsia="Times New Roman" w:hAnsi="Times New Roman" w:cs="Times New Roman"/>
+          <w:sz w:val="24"/>
+          <w:szCs w:val="24"/>
+          <w:lang w:val="en-US"/>
+        </w:rPr>
+      </w:pPr>
+    </w:p>
+    <w:p>
+      <w:pPr>
         <w:pStyle w:val="Legenda"/>
-      </w:pPr>
-      <w:r>
-        <w:rPr>
-          <w:highlight w:val="yellow"/>
-        </w:rPr>
+        <w:ind w:left="1440" w:hanging="1440"/>
+      </w:pPr>
+      <w:r>
         <w:t xml:space="preserve">Table </w:t>
       </w:r>
       <w:r>
-        <w:rPr>
-          <w:highlight w:val="yellow"/>
-        </w:rPr>
         <w:fldChar w:fldCharType="begin"/>
       </w:r>
       <w:r>
-        <w:rPr>
-          <w:highlight w:val="yellow"/>
-        </w:rPr>
         <w:instrText xml:space="preserve"> SEQ Table \* ARABIC </w:instrText>
       </w:r>
       <w:r>
-        <w:rPr>
-          <w:highlight w:val="yellow"/>
-        </w:rPr>
         <w:fldChar w:fldCharType="separate"/>
       </w:r>
       <w:r>
         <w:rPr>
           <w:noProof/>
-          <w:highlight w:val="yellow"/>
-        </w:rPr>
-        <w:t>7</w:t>
-      </w:r>
-      <w:r>
-        <w:rPr>
-          <w:highlight w:val="yellow"/>
-        </w:rPr>
+        </w:rPr>
+        <w:t>8</w:t>
+      </w:r>
+      <w:r>
         <w:fldChar w:fldCharType="end"/>
       </w:r>
       <w:r>
-        <w:rPr>
-          <w:highlight w:val="yellow"/>
-        </w:rPr>
+        <w:t>.</w:t>
+      </w:r>
+      <w:r>
+        <w:t xml:space="preserve"> </w:t>
+      </w:r>
+      <w:r>
+        <w:t>Table of calculated R</w:t>
+      </w:r>
+      <w:r>
+        <w:rPr>
+          <w:vertAlign w:val="superscript"/>
+        </w:rPr>
+        <w:t>2</w:t>
+      </w:r>
+      <w:r>
+        <w:t xml:space="preserve"> statistics</w:t>
+      </w:r>
+      <w:r>
         <w:t>.</w:t>
       </w:r>
     </w:p>
@@ -18341,20 +18478,36 @@
           <w:rFonts w:ascii="Times New Roman" w:eastAsia="Times New Roman" w:hAnsi="Times New Roman" w:cs="Times New Roman"/>
           <w:sz w:val="24"/>
           <w:szCs w:val="24"/>
-          <w:highlight w:val="yellow"/>
-          <w:lang w:val="en-US"/>
-        </w:rPr>
-      </w:pPr>
+          <w:lang w:val="en-US"/>
+        </w:rPr>
+      </w:pPr>
+      <w:r>
+        <w:rPr>
+          <w:rFonts w:ascii="Times New Roman" w:eastAsia="Times New Roman" w:hAnsi="Times New Roman" w:cs="Times New Roman"/>
+          <w:sz w:val="24"/>
+          <w:szCs w:val="24"/>
+          <w:lang w:val="en-US"/>
+        </w:rPr>
+        <w:t xml:space="preserve">For models that explain variation in the latent variable, the McKelvey and </w:t>
+      </w:r>
       <w:proofErr w:type="spellStart"/>
       <w:r>
         <w:rPr>
           <w:rFonts w:ascii="Times New Roman" w:eastAsia="Times New Roman" w:hAnsi="Times New Roman" w:cs="Times New Roman"/>
           <w:sz w:val="24"/>
           <w:szCs w:val="24"/>
-          <w:highlight w:val="yellow"/>
-          <w:lang w:val="en-US"/>
-        </w:rPr>
-        <w:t>Interpretacja</w:t>
+          <w:lang w:val="en-US"/>
+        </w:rPr>
+        <w:t>Zavoin</w:t>
+      </w:r>
+      <w:r>
+        <w:rPr>
+          <w:rFonts w:ascii="Times New Roman" w:eastAsia="Times New Roman" w:hAnsi="Times New Roman" w:cs="Times New Roman"/>
+          <w:sz w:val="24"/>
+          <w:szCs w:val="24"/>
+          <w:lang w:val="en-US"/>
+        </w:rPr>
+        <w:t>a</w:t>
       </w:r>
       <w:proofErr w:type="spellEnd"/>
       <w:r>
@@ -18362,23 +18515,47 @@
           <w:rFonts w:ascii="Times New Roman" w:eastAsia="Times New Roman" w:hAnsi="Times New Roman" w:cs="Times New Roman"/>
           <w:sz w:val="24"/>
           <w:szCs w:val="24"/>
-          <w:highlight w:val="yellow"/>
-          <w:lang w:val="en-US"/>
-        </w:rPr>
-        <w:t xml:space="preserve"> McKelvey &amp; </w:t>
-      </w:r>
-      <w:proofErr w:type="spellStart"/>
-      <w:r>
-        <w:rPr>
-          <w:rFonts w:ascii="Times New Roman" w:eastAsia="Times New Roman" w:hAnsi="Times New Roman" w:cs="Times New Roman"/>
-          <w:sz w:val="24"/>
-          <w:szCs w:val="24"/>
-          <w:highlight w:val="yellow"/>
-          <w:lang w:val="en-US"/>
-        </w:rPr>
-        <w:t>Zavoina</w:t>
-      </w:r>
-      <w:proofErr w:type="spellEnd"/>
+          <w:lang w:val="en-US"/>
+        </w:rPr>
+        <w:t xml:space="preserve"> R</w:t>
+      </w:r>
+      <w:r>
+        <w:rPr>
+          <w:rFonts w:ascii="Times New Roman" w:eastAsia="Times New Roman" w:hAnsi="Times New Roman" w:cs="Times New Roman"/>
+          <w:sz w:val="24"/>
+          <w:szCs w:val="24"/>
+          <w:vertAlign w:val="superscript"/>
+          <w:lang w:val="en-US"/>
+        </w:rPr>
+        <w:t>2</w:t>
+      </w:r>
+      <w:r>
+        <w:rPr>
+          <w:rFonts w:ascii="Times New Roman" w:eastAsia="Times New Roman" w:hAnsi="Times New Roman" w:cs="Times New Roman"/>
+          <w:sz w:val="24"/>
+          <w:szCs w:val="24"/>
+          <w:lang w:val="en-US"/>
+        </w:rPr>
+        <w:t xml:space="preserve"> is a measure of fit. It shows what, at least, part of the variation in the dependent variable could be explained by the variables included in the model if the values of the dependent variable were observed.</w:t>
+      </w:r>
+      <w:r>
+        <w:rPr>
+          <w:rFonts w:ascii="Times New Roman" w:eastAsia="Times New Roman" w:hAnsi="Times New Roman" w:cs="Times New Roman"/>
+          <w:sz w:val="24"/>
+          <w:szCs w:val="24"/>
+          <w:lang w:val="en-US"/>
+        </w:rPr>
+        <w:t xml:space="preserve"> </w:t>
+      </w:r>
+      <w:r>
+        <w:rPr>
+          <w:rFonts w:ascii="Times New Roman" w:eastAsia="Times New Roman" w:hAnsi="Times New Roman" w:cs="Times New Roman"/>
+          <w:sz w:val="24"/>
+          <w:szCs w:val="24"/>
+          <w:lang w:val="en-US"/>
+        </w:rPr>
+        <w:t>From our model, the value of this measure was 24.5% which translates to that 24.5% of the variation in the dependent variable can be explained by the independent variables used in the model.</w:t>
+      </w:r>
     </w:p>
     <w:p>
       <w:pPr>
@@ -18389,43 +18566,82 @@
           <w:rFonts w:ascii="Times New Roman" w:eastAsia="Times New Roman" w:hAnsi="Times New Roman" w:cs="Times New Roman"/>
           <w:sz w:val="24"/>
           <w:szCs w:val="24"/>
-          <w:highlight w:val="yellow"/>
+          <w:lang w:val="en-US"/>
+        </w:rPr>
+      </w:pPr>
+      <w:r>
+        <w:rPr>
+          <w:rFonts w:ascii="Times New Roman" w:eastAsia="Times New Roman" w:hAnsi="Times New Roman" w:cs="Times New Roman"/>
+          <w:sz w:val="24"/>
+          <w:szCs w:val="24"/>
+          <w:lang w:val="en-US"/>
+        </w:rPr>
+        <w:t xml:space="preserve">For a model with discrete dependent variables, a </w:t>
+      </w:r>
+      <w:r>
+        <w:rPr>
+          <w:rFonts w:ascii="Times New Roman" w:eastAsia="Times New Roman" w:hAnsi="Times New Roman" w:cs="Times New Roman"/>
+          <w:sz w:val="24"/>
+          <w:szCs w:val="24"/>
+          <w:lang w:val="en-US"/>
+        </w:rPr>
+        <w:t>C</w:t>
+      </w:r>
+      <w:r>
+        <w:rPr>
+          <w:rFonts w:ascii="Times New Roman" w:eastAsia="Times New Roman" w:hAnsi="Times New Roman" w:cs="Times New Roman"/>
+          <w:sz w:val="24"/>
+          <w:szCs w:val="24"/>
+          <w:lang w:val="en-US"/>
+        </w:rPr>
+        <w:t>ount R</w:t>
+      </w:r>
+      <w:r>
+        <w:rPr>
+          <w:rFonts w:ascii="Times New Roman" w:eastAsia="Times New Roman" w:hAnsi="Times New Roman" w:cs="Times New Roman"/>
+          <w:sz w:val="24"/>
+          <w:szCs w:val="24"/>
           <w:vertAlign w:val="superscript"/>
           <w:lang w:val="en-US"/>
         </w:rPr>
-      </w:pPr>
-      <w:proofErr w:type="spellStart"/>
-      <w:r>
-        <w:rPr>
-          <w:rFonts w:ascii="Times New Roman" w:eastAsia="Times New Roman" w:hAnsi="Times New Roman" w:cs="Times New Roman"/>
-          <w:sz w:val="24"/>
-          <w:szCs w:val="24"/>
-          <w:highlight w:val="yellow"/>
-          <w:lang w:val="en-US"/>
-        </w:rPr>
-        <w:t>Interpretacja</w:t>
-      </w:r>
-      <w:proofErr w:type="spellEnd"/>
-      <w:r>
-        <w:rPr>
-          <w:rFonts w:ascii="Times New Roman" w:eastAsia="Times New Roman" w:hAnsi="Times New Roman" w:cs="Times New Roman"/>
-          <w:sz w:val="24"/>
-          <w:szCs w:val="24"/>
-          <w:highlight w:val="yellow"/>
-          <w:lang w:val="en-US"/>
-        </w:rPr>
-        <w:t xml:space="preserve"> Count R</w:t>
-      </w:r>
-      <w:r>
-        <w:rPr>
-          <w:rFonts w:ascii="Times New Roman" w:eastAsia="Times New Roman" w:hAnsi="Times New Roman" w:cs="Times New Roman"/>
-          <w:sz w:val="24"/>
-          <w:szCs w:val="24"/>
-          <w:highlight w:val="yellow"/>
+        <w:t>2</w:t>
+      </w:r>
+      <w:r>
+        <w:rPr>
+          <w:rFonts w:ascii="Times New Roman" w:eastAsia="Times New Roman" w:hAnsi="Times New Roman" w:cs="Times New Roman"/>
+          <w:sz w:val="24"/>
+          <w:szCs w:val="24"/>
+          <w:lang w:val="en-US"/>
+        </w:rPr>
+        <w:t xml:space="preserve"> (Count-R</w:t>
+      </w:r>
+      <w:r>
+        <w:rPr>
+          <w:rFonts w:ascii="Times New Roman" w:eastAsia="Times New Roman" w:hAnsi="Times New Roman" w:cs="Times New Roman"/>
+          <w:sz w:val="24"/>
+          <w:szCs w:val="24"/>
           <w:vertAlign w:val="superscript"/>
           <w:lang w:val="en-US"/>
         </w:rPr>
         <w:t>2</w:t>
+      </w:r>
+      <w:r>
+        <w:rPr>
+          <w:rFonts w:ascii="Times New Roman" w:eastAsia="Times New Roman" w:hAnsi="Times New Roman" w:cs="Times New Roman"/>
+          <w:sz w:val="24"/>
+          <w:szCs w:val="24"/>
+          <w:lang w:val="en-US"/>
+        </w:rPr>
+        <w:t xml:space="preserve"> ) is also defined. It shows what percentage of the value of the dependent variable can be correctly predicted using the estimated values of the model parameters</w:t>
+      </w:r>
+      <w:r>
+        <w:rPr>
+          <w:rFonts w:ascii="Times New Roman" w:eastAsia="Times New Roman" w:hAnsi="Times New Roman" w:cs="Times New Roman"/>
+          <w:sz w:val="24"/>
+          <w:szCs w:val="24"/>
+          <w:lang w:val="en-US"/>
+        </w:rPr>
+        <w:t>. Our model can correctly predicts 85% values of the dependent</w:t>
       </w:r>
     </w:p>
     <w:p>
@@ -18440,38 +18656,70 @@
           <w:lang w:val="en-US"/>
         </w:rPr>
       </w:pPr>
-      <w:proofErr w:type="spellStart"/>
-      <w:r>
-        <w:rPr>
-          <w:rFonts w:ascii="Times New Roman" w:eastAsia="Times New Roman" w:hAnsi="Times New Roman" w:cs="Times New Roman"/>
-          <w:sz w:val="24"/>
-          <w:szCs w:val="24"/>
-          <w:highlight w:val="yellow"/>
-          <w:lang w:val="en-US"/>
-        </w:rPr>
-        <w:t>Intepretacja</w:t>
-      </w:r>
-      <w:proofErr w:type="spellEnd"/>
-      <w:r>
-        <w:rPr>
-          <w:rFonts w:ascii="Times New Roman" w:eastAsia="Times New Roman" w:hAnsi="Times New Roman" w:cs="Times New Roman"/>
-          <w:sz w:val="24"/>
-          <w:szCs w:val="24"/>
-          <w:highlight w:val="yellow"/>
-          <w:lang w:val="en-US"/>
-        </w:rPr>
-        <w:t xml:space="preserve"> Adjusted Count R</w:t>
-      </w:r>
-      <w:r>
-        <w:rPr>
-          <w:rFonts w:ascii="Times New Roman" w:eastAsia="Times New Roman" w:hAnsi="Times New Roman" w:cs="Times New Roman"/>
-          <w:sz w:val="24"/>
-          <w:szCs w:val="24"/>
-          <w:highlight w:val="yellow"/>
+      <w:r>
+        <w:rPr>
+          <w:rFonts w:ascii="Times New Roman" w:eastAsia="Times New Roman" w:hAnsi="Times New Roman" w:cs="Times New Roman"/>
+          <w:sz w:val="24"/>
+          <w:szCs w:val="24"/>
+          <w:lang w:val="en-US"/>
+        </w:rPr>
+        <w:t>Without knowing anything about the predictors, one could always predict the more common outcome and be right the majority of the time. An effective model should improve on this null model, and so this null model is the baseline for which the Count R</w:t>
+      </w:r>
+      <w:r>
+        <w:rPr>
+          <w:rFonts w:ascii="Times New Roman" w:eastAsia="Times New Roman" w:hAnsi="Times New Roman" w:cs="Times New Roman"/>
+          <w:sz w:val="24"/>
+          <w:szCs w:val="24"/>
           <w:vertAlign w:val="superscript"/>
           <w:lang w:val="en-US"/>
         </w:rPr>
         <w:t>2</w:t>
+      </w:r>
+      <w:r>
+        <w:rPr>
+          <w:rFonts w:ascii="Times New Roman" w:eastAsia="Times New Roman" w:hAnsi="Times New Roman" w:cs="Times New Roman"/>
+          <w:sz w:val="24"/>
+          <w:szCs w:val="24"/>
+          <w:lang w:val="en-US"/>
+        </w:rPr>
+        <w:t xml:space="preserve"> is adjusted</w:t>
+      </w:r>
+      <w:r>
+        <w:rPr>
+          <w:rFonts w:ascii="Times New Roman" w:eastAsia="Times New Roman" w:hAnsi="Times New Roman" w:cs="Times New Roman"/>
+          <w:sz w:val="24"/>
+          <w:szCs w:val="24"/>
+          <w:lang w:val="en-US"/>
+        </w:rPr>
+        <w:t xml:space="preserve">. </w:t>
+      </w:r>
+      <w:r>
+        <w:rPr>
+          <w:rFonts w:ascii="Times New Roman" w:eastAsia="Times New Roman" w:hAnsi="Times New Roman" w:cs="Times New Roman"/>
+          <w:sz w:val="24"/>
+          <w:szCs w:val="24"/>
+          <w:lang w:val="en-US"/>
+        </w:rPr>
+        <w:t>Our model, therefore, after adjusting by removing the most frequent observations, has an Adjusted Count R</w:t>
+      </w:r>
+      <w:r>
+        <w:rPr>
+          <w:rFonts w:ascii="Times New Roman" w:eastAsia="Times New Roman" w:hAnsi="Times New Roman" w:cs="Times New Roman"/>
+          <w:sz w:val="24"/>
+          <w:szCs w:val="24"/>
+          <w:vertAlign w:val="superscript"/>
+          <w:lang w:val="en-US"/>
+        </w:rPr>
+        <w:t>2</w:t>
+      </w:r>
+      <w:r>
+        <w:rPr>
+          <w:rFonts w:ascii="Times New Roman" w:eastAsia="Times New Roman" w:hAnsi="Times New Roman" w:cs="Times New Roman"/>
+          <w:sz w:val="24"/>
+          <w:szCs w:val="24"/>
+          <w:lang w:val="en-US"/>
+        </w:rPr>
+        <w:t xml:space="preserve"> statistic of 5.9%</w:t>
       </w:r>
     </w:p>
     <w:p>
@@ -18495,6 +18743,43 @@
     </w:p>
     <w:p>
       <w:pPr>
+        <w:pStyle w:val="Legenda"/>
+        <w:jc w:val="both"/>
+      </w:pPr>
+      <w:r>
+        <w:lastRenderedPageBreak/>
+        <w:t xml:space="preserve">Table </w:t>
+      </w:r>
+      <w:r>
+        <w:fldChar w:fldCharType="begin"/>
+      </w:r>
+      <w:r>
+        <w:instrText xml:space="preserve"> SEQ Table \* ARABIC </w:instrText>
+      </w:r>
+      <w:r>
+        <w:fldChar w:fldCharType="separate"/>
+      </w:r>
+      <w:r>
+        <w:rPr>
+          <w:noProof/>
+        </w:rPr>
+        <w:t>9</w:t>
+      </w:r>
+      <w:r>
+        <w:fldChar w:fldCharType="end"/>
+      </w:r>
+      <w:r>
+        <w:t xml:space="preserve">. </w:t>
+      </w:r>
+      <w:r>
+        <w:t>Table of the estimated models using the General-to-specific procedure</w:t>
+      </w:r>
+      <w:r>
+        <w:t>.</w:t>
+      </w:r>
+    </w:p>
+    <w:p>
+      <w:pPr>
         <w:spacing w:line="240" w:lineRule="auto"/>
         <w:ind w:left="-425" w:right="-577"/>
         <w:jc w:val="both"/>
@@ -18512,7 +18797,6 @@
           <w:szCs w:val="18"/>
           <w:lang w:val="en-US"/>
         </w:rPr>
-        <w:lastRenderedPageBreak/>
         <w:t>===================================================================================</w:t>
       </w:r>
     </w:p>
@@ -19992,35 +20276,13 @@
     </w:p>
     <w:p>
       <w:pPr>
-        <w:spacing w:line="360" w:lineRule="auto"/>
-        <w:jc w:val="both"/>
-        <w:rPr>
-          <w:rFonts w:ascii="Courier New" w:eastAsia="Courier New" w:hAnsi="Courier New" w:cs="Courier New"/>
-          <w:sz w:val="24"/>
-          <w:szCs w:val="24"/>
-          <w:highlight w:val="yellow"/>
-          <w:lang w:val="en-US"/>
-        </w:rPr>
-      </w:pPr>
-    </w:p>
-    <w:p>
-      <w:pPr>
-        <w:rPr>
-          <w:rFonts w:ascii="Times New Roman" w:eastAsia="Times New Roman" w:hAnsi="Times New Roman" w:cs="Times New Roman"/>
-          <w:sz w:val="24"/>
-          <w:szCs w:val="24"/>
-          <w:lang w:val="en-US"/>
-        </w:rPr>
-      </w:pPr>
-      <w:r>
-        <w:rPr>
-          <w:rFonts w:ascii="Times New Roman" w:eastAsia="Times New Roman" w:hAnsi="Times New Roman" w:cs="Times New Roman"/>
-          <w:sz w:val="24"/>
-          <w:szCs w:val="24"/>
-          <w:lang w:val="en-US"/>
-        </w:rPr>
-        <w:br w:type="page"/>
-      </w:r>
+        <w:rPr>
+          <w:rFonts w:ascii="Times New Roman" w:eastAsia="Times New Roman" w:hAnsi="Times New Roman" w:cs="Times New Roman"/>
+          <w:sz w:val="24"/>
+          <w:szCs w:val="24"/>
+          <w:lang w:val="en-US"/>
+        </w:rPr>
+      </w:pPr>
     </w:p>
     <w:p>
       <w:pPr>
@@ -20034,6 +20296,7 @@
           <w:lang w:val="en-US"/>
         </w:rPr>
       </w:pPr>
+      <w:bookmarkStart w:id="3" w:name="_Hlk104585115"/>
       <w:r>
         <w:rPr>
           <w:lang w:val="en-US"/>
@@ -20042,6 +20305,7 @@
         <w:t>Marginal effects of variables in the final model</w:t>
       </w:r>
     </w:p>
+    <w:bookmarkEnd w:id="3"/>
     <w:p>
       <w:pPr>
         <w:rPr>
@@ -20054,46 +20318,36 @@
         <w:pStyle w:val="Legenda"/>
       </w:pPr>
       <w:r>
-        <w:rPr>
-          <w:highlight w:val="yellow"/>
-        </w:rPr>
         <w:t xml:space="preserve">Table </w:t>
       </w:r>
       <w:r>
-        <w:rPr>
-          <w:highlight w:val="yellow"/>
-        </w:rPr>
         <w:fldChar w:fldCharType="begin"/>
       </w:r>
       <w:r>
-        <w:rPr>
-          <w:highlight w:val="yellow"/>
-        </w:rPr>
         <w:instrText xml:space="preserve"> SEQ Table \* ARABIC </w:instrText>
       </w:r>
       <w:r>
-        <w:rPr>
-          <w:highlight w:val="yellow"/>
-        </w:rPr>
         <w:fldChar w:fldCharType="separate"/>
       </w:r>
       <w:r>
         <w:rPr>
           <w:noProof/>
-          <w:highlight w:val="yellow"/>
-        </w:rPr>
-        <w:t>8</w:t>
-      </w:r>
-      <w:r>
-        <w:rPr>
-          <w:highlight w:val="yellow"/>
-        </w:rPr>
+        </w:rPr>
+        <w:t>10</w:t>
+      </w:r>
+      <w:r>
         <w:fldChar w:fldCharType="end"/>
       </w:r>
       <w:r>
-        <w:rPr>
-          <w:highlight w:val="yellow"/>
-        </w:rPr>
+        <w:t>.</w:t>
+      </w:r>
+      <w:r>
+        <w:t xml:space="preserve"> </w:t>
+      </w:r>
+      <w:r>
+        <w:t>Table of calculated marginal effects for averaged observation</w:t>
+      </w:r>
+      <w:r>
         <w:t>.</w:t>
       </w:r>
     </w:p>
@@ -20119,15 +20373,21 @@
             <w:pPr>
               <w:jc w:val="center"/>
               <w:rPr>
+                <w:rFonts w:ascii="Times New Roman" w:hAnsi="Times New Roman" w:cs="Times New Roman"/>
                 <w:b/>
                 <w:bCs/>
+                <w:sz w:val="24"/>
+                <w:szCs w:val="24"/>
                 <w:lang w:val="en-US"/>
               </w:rPr>
             </w:pPr>
             <w:r>
               <w:rPr>
+                <w:rFonts w:ascii="Times New Roman" w:hAnsi="Times New Roman" w:cs="Times New Roman"/>
                 <w:b/>
                 <w:bCs/>
+                <w:sz w:val="24"/>
+                <w:szCs w:val="24"/>
                 <w:lang w:val="en-US"/>
               </w:rPr>
               <w:t>Variable name</w:t>
@@ -20142,15 +20402,21 @@
             <w:pPr>
               <w:jc w:val="center"/>
               <w:rPr>
+                <w:rFonts w:ascii="Times New Roman" w:hAnsi="Times New Roman" w:cs="Times New Roman"/>
                 <w:b/>
                 <w:bCs/>
+                <w:sz w:val="24"/>
+                <w:szCs w:val="24"/>
                 <w:lang w:val="en-US"/>
               </w:rPr>
             </w:pPr>
             <w:r>
               <w:rPr>
+                <w:rFonts w:ascii="Times New Roman" w:hAnsi="Times New Roman" w:cs="Times New Roman"/>
                 <w:b/>
                 <w:bCs/>
+                <w:sz w:val="24"/>
+                <w:szCs w:val="24"/>
                 <w:lang w:val="en-US"/>
               </w:rPr>
               <w:t>Marginal effects (</w:t>
@@ -20158,8 +20424,11 @@
             <w:proofErr w:type="spellStart"/>
             <w:r>
               <w:rPr>
+                <w:rFonts w:ascii="Times New Roman" w:hAnsi="Times New Roman" w:cs="Times New Roman"/>
                 <w:b/>
                 <w:bCs/>
+                <w:sz w:val="24"/>
+                <w:szCs w:val="24"/>
                 <w:lang w:val="en-US"/>
               </w:rPr>
               <w:t>dF</w:t>
@@ -20167,8 +20436,11 @@
             <w:proofErr w:type="spellEnd"/>
             <w:r>
               <w:rPr>
+                <w:rFonts w:ascii="Times New Roman" w:hAnsi="Times New Roman" w:cs="Times New Roman"/>
                 <w:b/>
                 <w:bCs/>
+                <w:sz w:val="24"/>
+                <w:szCs w:val="24"/>
                 <w:lang w:val="en-US"/>
               </w:rPr>
               <w:t>/dx)</w:t>
@@ -20188,11 +20460,17 @@
             <w:pPr>
               <w:jc w:val="center"/>
               <w:rPr>
+                <w:rFonts w:ascii="Times New Roman" w:hAnsi="Times New Roman" w:cs="Times New Roman"/>
+                <w:sz w:val="24"/>
+                <w:szCs w:val="24"/>
                 <w:lang w:val="en-US"/>
               </w:rPr>
             </w:pPr>
             <w:r>
               <w:rPr>
+                <w:rFonts w:ascii="Times New Roman" w:hAnsi="Times New Roman" w:cs="Times New Roman"/>
+                <w:sz w:val="24"/>
+                <w:szCs w:val="24"/>
                 <w:lang w:val="en-US"/>
               </w:rPr>
               <w:t>Age</w:t>
@@ -20207,11 +20485,17 @@
             <w:pPr>
               <w:jc w:val="center"/>
               <w:rPr>
+                <w:rFonts w:ascii="Times New Roman" w:hAnsi="Times New Roman" w:cs="Times New Roman"/>
+                <w:sz w:val="24"/>
+                <w:szCs w:val="24"/>
                 <w:lang w:val="en-US"/>
               </w:rPr>
             </w:pPr>
             <w:r>
               <w:rPr>
+                <w:rFonts w:ascii="Times New Roman" w:hAnsi="Times New Roman" w:cs="Times New Roman"/>
+                <w:sz w:val="24"/>
+                <w:szCs w:val="24"/>
                 <w:lang w:val="en-US"/>
               </w:rPr>
               <w:t>-0.032977736</w:t>
@@ -20231,11 +20515,17 @@
             <w:pPr>
               <w:jc w:val="center"/>
               <w:rPr>
+                <w:rFonts w:ascii="Times New Roman" w:hAnsi="Times New Roman" w:cs="Times New Roman"/>
+                <w:sz w:val="24"/>
+                <w:szCs w:val="24"/>
                 <w:lang w:val="en-US"/>
               </w:rPr>
             </w:pPr>
             <w:r>
               <w:rPr>
+                <w:rFonts w:ascii="Times New Roman" w:hAnsi="Times New Roman" w:cs="Times New Roman"/>
+                <w:sz w:val="24"/>
+                <w:szCs w:val="24"/>
                 <w:lang w:val="en-US"/>
               </w:rPr>
               <w:t>Age2</w:t>
@@ -20250,11 +20540,17 @@
             <w:pPr>
               <w:jc w:val="center"/>
               <w:rPr>
+                <w:rFonts w:ascii="Times New Roman" w:hAnsi="Times New Roman" w:cs="Times New Roman"/>
+                <w:sz w:val="24"/>
+                <w:szCs w:val="24"/>
                 <w:lang w:val="en-US"/>
               </w:rPr>
             </w:pPr>
             <w:r>
               <w:rPr>
+                <w:rFonts w:ascii="Times New Roman" w:hAnsi="Times New Roman" w:cs="Times New Roman"/>
+                <w:sz w:val="24"/>
+                <w:szCs w:val="24"/>
                 <w:lang w:val="en-US"/>
               </w:rPr>
               <w:t>0.000393992</w:t>
@@ -20274,12 +20570,18 @@
             <w:pPr>
               <w:jc w:val="center"/>
               <w:rPr>
+                <w:rFonts w:ascii="Times New Roman" w:hAnsi="Times New Roman" w:cs="Times New Roman"/>
+                <w:sz w:val="24"/>
+                <w:szCs w:val="24"/>
                 <w:lang w:val="en-US"/>
               </w:rPr>
             </w:pPr>
             <w:proofErr w:type="spellStart"/>
             <w:r>
               <w:rPr>
+                <w:rFonts w:ascii="Times New Roman" w:hAnsi="Times New Roman" w:cs="Times New Roman"/>
+                <w:sz w:val="24"/>
+                <w:szCs w:val="24"/>
                 <w:lang w:val="en-US"/>
               </w:rPr>
               <w:t>JobInvolvement</w:t>
@@ -20295,11 +20597,17 @@
             <w:pPr>
               <w:jc w:val="center"/>
               <w:rPr>
+                <w:rFonts w:ascii="Times New Roman" w:hAnsi="Times New Roman" w:cs="Times New Roman"/>
+                <w:sz w:val="24"/>
+                <w:szCs w:val="24"/>
                 <w:lang w:val="en-US"/>
               </w:rPr>
             </w:pPr>
             <w:r>
               <w:rPr>
+                <w:rFonts w:ascii="Times New Roman" w:hAnsi="Times New Roman" w:cs="Times New Roman"/>
+                <w:sz w:val="24"/>
+                <w:szCs w:val="24"/>
                 <w:lang w:val="en-US"/>
               </w:rPr>
               <w:t>-0.062928774</w:t>
@@ -20319,12 +20627,18 @@
             <w:pPr>
               <w:jc w:val="center"/>
               <w:rPr>
+                <w:rFonts w:ascii="Times New Roman" w:hAnsi="Times New Roman" w:cs="Times New Roman"/>
+                <w:sz w:val="24"/>
+                <w:szCs w:val="24"/>
                 <w:lang w:val="en-US"/>
               </w:rPr>
             </w:pPr>
             <w:proofErr w:type="spellStart"/>
             <w:r>
               <w:rPr>
+                <w:rFonts w:ascii="Times New Roman" w:hAnsi="Times New Roman" w:cs="Times New Roman"/>
+                <w:sz w:val="24"/>
+                <w:szCs w:val="24"/>
                 <w:lang w:val="en-US"/>
               </w:rPr>
               <w:t>JobSatisfaction</w:t>
@@ -20340,11 +20654,17 @@
             <w:pPr>
               <w:jc w:val="center"/>
               <w:rPr>
+                <w:rFonts w:ascii="Times New Roman" w:hAnsi="Times New Roman" w:cs="Times New Roman"/>
+                <w:sz w:val="24"/>
+                <w:szCs w:val="24"/>
                 <w:lang w:val="en-US"/>
               </w:rPr>
             </w:pPr>
             <w:r>
               <w:rPr>
+                <w:rFonts w:ascii="Times New Roman" w:hAnsi="Times New Roman" w:cs="Times New Roman"/>
+                <w:sz w:val="24"/>
+                <w:szCs w:val="24"/>
                 <w:lang w:val="en-US"/>
               </w:rPr>
               <w:t>-0.031899565</w:t>
@@ -20364,12 +20684,18 @@
             <w:pPr>
               <w:jc w:val="center"/>
               <w:rPr>
+                <w:rFonts w:ascii="Times New Roman" w:hAnsi="Times New Roman" w:cs="Times New Roman"/>
+                <w:sz w:val="24"/>
+                <w:szCs w:val="24"/>
                 <w:lang w:val="en-US"/>
               </w:rPr>
             </w:pPr>
             <w:proofErr w:type="spellStart"/>
             <w:r>
               <w:rPr>
+                <w:rFonts w:ascii="Times New Roman" w:hAnsi="Times New Roman" w:cs="Times New Roman"/>
+                <w:sz w:val="24"/>
+                <w:szCs w:val="24"/>
                 <w:lang w:val="en-US"/>
               </w:rPr>
               <w:t>lnMonthlyIncome</w:t>
@@ -20385,11 +20711,17 @@
             <w:pPr>
               <w:jc w:val="center"/>
               <w:rPr>
+                <w:rFonts w:ascii="Times New Roman" w:hAnsi="Times New Roman" w:cs="Times New Roman"/>
+                <w:sz w:val="24"/>
+                <w:szCs w:val="24"/>
                 <w:lang w:val="en-US"/>
               </w:rPr>
             </w:pPr>
             <w:r>
               <w:rPr>
+                <w:rFonts w:ascii="Times New Roman" w:hAnsi="Times New Roman" w:cs="Times New Roman"/>
+                <w:sz w:val="24"/>
+                <w:szCs w:val="24"/>
                 <w:lang w:val="en-US"/>
               </w:rPr>
               <w:t>-0.071664322</w:t>
@@ -20409,12 +20741,18 @@
             <w:pPr>
               <w:jc w:val="center"/>
               <w:rPr>
+                <w:rFonts w:ascii="Times New Roman" w:hAnsi="Times New Roman" w:cs="Times New Roman"/>
+                <w:sz w:val="24"/>
+                <w:szCs w:val="24"/>
                 <w:lang w:val="en-US"/>
               </w:rPr>
             </w:pPr>
             <w:proofErr w:type="spellStart"/>
             <w:r>
               <w:rPr>
+                <w:rFonts w:ascii="Times New Roman" w:hAnsi="Times New Roman" w:cs="Times New Roman"/>
+                <w:sz w:val="24"/>
+                <w:szCs w:val="24"/>
                 <w:lang w:val="en-US"/>
               </w:rPr>
               <w:t>NumCompaniesWorked</w:t>
@@ -20430,11 +20768,17 @@
             <w:pPr>
               <w:jc w:val="center"/>
               <w:rPr>
+                <w:rFonts w:ascii="Times New Roman" w:hAnsi="Times New Roman" w:cs="Times New Roman"/>
+                <w:sz w:val="24"/>
+                <w:szCs w:val="24"/>
                 <w:lang w:val="en-US"/>
               </w:rPr>
             </w:pPr>
             <w:r>
               <w:rPr>
+                <w:rFonts w:ascii="Times New Roman" w:hAnsi="Times New Roman" w:cs="Times New Roman"/>
+                <w:sz w:val="24"/>
+                <w:szCs w:val="24"/>
                 <w:lang w:val="en-US"/>
               </w:rPr>
               <w:t>0.016284306</w:t>
@@ -20454,12 +20798,18 @@
             <w:pPr>
               <w:jc w:val="center"/>
               <w:rPr>
+                <w:rFonts w:ascii="Times New Roman" w:hAnsi="Times New Roman" w:cs="Times New Roman"/>
+                <w:sz w:val="24"/>
+                <w:szCs w:val="24"/>
                 <w:lang w:val="en-US"/>
               </w:rPr>
             </w:pPr>
             <w:proofErr w:type="spellStart"/>
             <w:r>
               <w:rPr>
+                <w:rFonts w:ascii="Times New Roman" w:hAnsi="Times New Roman" w:cs="Times New Roman"/>
+                <w:sz w:val="24"/>
+                <w:szCs w:val="24"/>
                 <w:lang w:val="en-US"/>
               </w:rPr>
               <w:t>TotalWorkingYears</w:t>
@@ -20475,11 +20825,17 @@
             <w:pPr>
               <w:jc w:val="center"/>
               <w:rPr>
+                <w:rFonts w:ascii="Times New Roman" w:hAnsi="Times New Roman" w:cs="Times New Roman"/>
+                <w:sz w:val="24"/>
+                <w:szCs w:val="24"/>
                 <w:lang w:val="en-US"/>
               </w:rPr>
             </w:pPr>
             <w:r>
               <w:rPr>
+                <w:rFonts w:ascii="Times New Roman" w:hAnsi="Times New Roman" w:cs="Times New Roman"/>
+                <w:sz w:val="24"/>
+                <w:szCs w:val="24"/>
                 <w:lang w:val="en-US"/>
               </w:rPr>
               <w:t>-0.004347906</w:t>
@@ -20499,12 +20855,18 @@
             <w:pPr>
               <w:jc w:val="center"/>
               <w:rPr>
+                <w:rFonts w:ascii="Times New Roman" w:hAnsi="Times New Roman" w:cs="Times New Roman"/>
+                <w:sz w:val="24"/>
+                <w:szCs w:val="24"/>
                 <w:lang w:val="en-US"/>
               </w:rPr>
             </w:pPr>
             <w:proofErr w:type="spellStart"/>
             <w:r>
               <w:rPr>
+                <w:rFonts w:ascii="Times New Roman" w:hAnsi="Times New Roman" w:cs="Times New Roman"/>
+                <w:sz w:val="24"/>
+                <w:szCs w:val="24"/>
                 <w:lang w:val="en-US"/>
               </w:rPr>
               <w:t>WorkLifeBalance</w:t>
@@ -20520,11 +20882,17 @@
             <w:pPr>
               <w:jc w:val="center"/>
               <w:rPr>
+                <w:rFonts w:ascii="Times New Roman" w:hAnsi="Times New Roman" w:cs="Times New Roman"/>
+                <w:sz w:val="24"/>
+                <w:szCs w:val="24"/>
                 <w:lang w:val="en-US"/>
               </w:rPr>
             </w:pPr>
             <w:r>
               <w:rPr>
+                <w:rFonts w:ascii="Times New Roman" w:hAnsi="Times New Roman" w:cs="Times New Roman"/>
+                <w:sz w:val="24"/>
+                <w:szCs w:val="24"/>
                 <w:lang w:val="en-US"/>
               </w:rPr>
               <w:t>-0.027117779</w:t>
@@ -20544,12 +20912,18 @@
             <w:pPr>
               <w:jc w:val="center"/>
               <w:rPr>
+                <w:rFonts w:ascii="Times New Roman" w:hAnsi="Times New Roman" w:cs="Times New Roman"/>
+                <w:sz w:val="24"/>
+                <w:szCs w:val="24"/>
                 <w:lang w:val="en-US"/>
               </w:rPr>
             </w:pPr>
             <w:proofErr w:type="spellStart"/>
             <w:r>
               <w:rPr>
+                <w:rFonts w:ascii="Times New Roman" w:hAnsi="Times New Roman" w:cs="Times New Roman"/>
+                <w:sz w:val="24"/>
+                <w:szCs w:val="24"/>
                 <w:lang w:val="en-US"/>
               </w:rPr>
               <w:t>YearsSinceLastPromotion</w:t>
@@ -20565,11 +20939,17 @@
             <w:pPr>
               <w:jc w:val="center"/>
               <w:rPr>
+                <w:rFonts w:ascii="Times New Roman" w:hAnsi="Times New Roman" w:cs="Times New Roman"/>
+                <w:sz w:val="24"/>
+                <w:szCs w:val="24"/>
                 <w:lang w:val="en-US"/>
               </w:rPr>
             </w:pPr>
             <w:r>
               <w:rPr>
+                <w:rFonts w:ascii="Times New Roman" w:hAnsi="Times New Roman" w:cs="Times New Roman"/>
+                <w:sz w:val="24"/>
+                <w:szCs w:val="24"/>
                 <w:lang w:val="en-US"/>
               </w:rPr>
               <w:t>0.009974947</w:t>
@@ -20589,11 +20969,17 @@
             <w:pPr>
               <w:jc w:val="center"/>
               <w:rPr>
+                <w:rFonts w:ascii="Times New Roman" w:hAnsi="Times New Roman" w:cs="Times New Roman"/>
+                <w:sz w:val="24"/>
+                <w:szCs w:val="24"/>
                 <w:lang w:val="en-US"/>
               </w:rPr>
             </w:pPr>
             <w:r>
               <w:rPr>
+                <w:rFonts w:ascii="Times New Roman" w:hAnsi="Times New Roman" w:cs="Times New Roman"/>
+                <w:sz w:val="24"/>
+                <w:szCs w:val="24"/>
                 <w:lang w:val="en-US"/>
               </w:rPr>
               <w:t>Over7KM</w:t>
@@ -20608,11 +20994,17 @@
             <w:pPr>
               <w:jc w:val="center"/>
               <w:rPr>
+                <w:rFonts w:ascii="Times New Roman" w:hAnsi="Times New Roman" w:cs="Times New Roman"/>
+                <w:sz w:val="24"/>
+                <w:szCs w:val="24"/>
                 <w:lang w:val="en-US"/>
               </w:rPr>
             </w:pPr>
             <w:r>
               <w:rPr>
+                <w:rFonts w:ascii="Times New Roman" w:hAnsi="Times New Roman" w:cs="Times New Roman"/>
+                <w:sz w:val="24"/>
+                <w:szCs w:val="24"/>
                 <w:lang w:val="en-US"/>
               </w:rPr>
               <w:t>0.055141588</w:t>
@@ -20632,11 +21024,17 @@
             <w:pPr>
               <w:jc w:val="center"/>
               <w:rPr>
+                <w:rFonts w:ascii="Times New Roman" w:hAnsi="Times New Roman" w:cs="Times New Roman"/>
+                <w:sz w:val="24"/>
+                <w:szCs w:val="24"/>
                 <w:lang w:val="en-US"/>
               </w:rPr>
             </w:pPr>
             <w:r>
               <w:rPr>
+                <w:rFonts w:ascii="Times New Roman" w:hAnsi="Times New Roman" w:cs="Times New Roman"/>
+                <w:sz w:val="24"/>
+                <w:szCs w:val="24"/>
                 <w:lang w:val="en-US"/>
               </w:rPr>
               <w:t>Married</w:t>
@@ -20651,11 +21049,17 @@
             <w:pPr>
               <w:jc w:val="center"/>
               <w:rPr>
+                <w:rFonts w:ascii="Times New Roman" w:hAnsi="Times New Roman" w:cs="Times New Roman"/>
+                <w:sz w:val="24"/>
+                <w:szCs w:val="24"/>
                 <w:lang w:val="en-US"/>
               </w:rPr>
             </w:pPr>
             <w:r>
               <w:rPr>
+                <w:rFonts w:ascii="Times New Roman" w:hAnsi="Times New Roman" w:cs="Times New Roman"/>
+                <w:sz w:val="24"/>
+                <w:szCs w:val="24"/>
                 <w:lang w:val="en-US"/>
               </w:rPr>
               <w:t>-0.044178458</w:t>
@@ -20728,14 +21132,358 @@
     <w:p>
       <w:pPr>
         <w:spacing w:line="360" w:lineRule="auto"/>
-        <w:jc w:val="both"/>
-        <w:rPr>
-          <w:rFonts w:ascii="Times New Roman" w:eastAsia="Times New Roman" w:hAnsi="Times New Roman" w:cs="Times New Roman"/>
-          <w:sz w:val="24"/>
-          <w:szCs w:val="24"/>
-          <w:lang w:val="en-US"/>
-        </w:rPr>
-      </w:pPr>
+        <w:ind w:firstLine="720"/>
+        <w:jc w:val="both"/>
+        <w:rPr>
+          <w:rFonts w:ascii="Times New Roman" w:hAnsi="Times New Roman" w:cs="Times New Roman"/>
+          <w:sz w:val="24"/>
+          <w:szCs w:val="24"/>
+          <w:lang w:val="en-US"/>
+        </w:rPr>
+      </w:pPr>
+      <w:r>
+        <w:rPr>
+          <w:rFonts w:ascii="Times New Roman" w:hAnsi="Times New Roman" w:cs="Times New Roman"/>
+          <w:sz w:val="24"/>
+          <w:szCs w:val="24"/>
+          <w:lang w:val="en-US"/>
+        </w:rPr>
+        <w:t>The marginal effects from the final model were counted for the averaged observation. Let's analyze the effect of each variable on the change in probability.</w:t>
+      </w:r>
+    </w:p>
+    <w:p>
+      <w:pPr>
+        <w:spacing w:line="360" w:lineRule="auto"/>
+        <w:ind w:firstLine="360"/>
+        <w:jc w:val="both"/>
+        <w:rPr>
+          <w:rFonts w:ascii="Times New Roman" w:hAnsi="Times New Roman" w:cs="Times New Roman"/>
+          <w:sz w:val="24"/>
+          <w:szCs w:val="24"/>
+          <w:lang w:val="en-US"/>
+        </w:rPr>
+      </w:pPr>
+      <w:r>
+        <w:rPr>
+          <w:rFonts w:ascii="Times New Roman" w:hAnsi="Times New Roman" w:cs="Times New Roman"/>
+          <w:sz w:val="24"/>
+          <w:szCs w:val="24"/>
+          <w:lang w:val="en-US"/>
+        </w:rPr>
+        <w:tab/>
+      </w:r>
+      <w:r>
+        <w:rPr>
+          <w:rFonts w:ascii="Times New Roman" w:hAnsi="Times New Roman" w:cs="Times New Roman"/>
+          <w:sz w:val="24"/>
+          <w:szCs w:val="24"/>
+          <w:lang w:val="en-US"/>
+        </w:rPr>
+        <w:t>To determine the marginal effect of an additional year of a worker's life, calculate the first derivative on the Age variable. For our averaged observation, an additional year of life will reduce the probability of leaving a job by 0.23 percentage points.</w:t>
+      </w:r>
+      <w:r>
+        <w:rPr>
+          <w:rFonts w:ascii="Times New Roman" w:hAnsi="Times New Roman" w:cs="Times New Roman"/>
+          <w:sz w:val="24"/>
+          <w:szCs w:val="24"/>
+          <w:lang w:val="en-US"/>
+        </w:rPr>
+        <w:t xml:space="preserve"> </w:t>
+      </w:r>
+      <w:r>
+        <w:rPr>
+          <w:rFonts w:ascii="Times New Roman" w:hAnsi="Times New Roman" w:cs="Times New Roman"/>
+          <w:sz w:val="24"/>
+          <w:szCs w:val="24"/>
+          <w:lang w:val="en-US"/>
+        </w:rPr>
+        <w:t xml:space="preserve">A one-point increase in job </w:t>
+      </w:r>
+      <w:r>
+        <w:rPr>
+          <w:rFonts w:ascii="Times New Roman" w:hAnsi="Times New Roman" w:cs="Times New Roman"/>
+          <w:sz w:val="24"/>
+          <w:szCs w:val="24"/>
+          <w:lang w:val="en-US"/>
+        </w:rPr>
+        <w:t>involvement</w:t>
+      </w:r>
+      <w:r>
+        <w:rPr>
+          <w:rFonts w:ascii="Times New Roman" w:hAnsi="Times New Roman" w:cs="Times New Roman"/>
+          <w:sz w:val="24"/>
+          <w:szCs w:val="24"/>
+          <w:lang w:val="en-US"/>
+        </w:rPr>
+        <w:t xml:space="preserve"> will decrease the likelihood of leaving a job by 6.29 percentage points.</w:t>
+      </w:r>
+      <w:r>
+        <w:rPr>
+          <w:rFonts w:ascii="Times New Roman" w:hAnsi="Times New Roman" w:cs="Times New Roman"/>
+          <w:sz w:val="24"/>
+          <w:szCs w:val="24"/>
+          <w:lang w:val="en-US"/>
+        </w:rPr>
+        <w:t xml:space="preserve"> </w:t>
+      </w:r>
+      <w:r>
+        <w:rPr>
+          <w:rFonts w:ascii="Times New Roman" w:hAnsi="Times New Roman" w:cs="Times New Roman"/>
+          <w:sz w:val="24"/>
+          <w:szCs w:val="24"/>
+          <w:lang w:val="en-US"/>
+        </w:rPr>
+        <w:t xml:space="preserve">A one-point increase in job </w:t>
+      </w:r>
+      <w:r>
+        <w:rPr>
+          <w:rFonts w:ascii="Times New Roman" w:hAnsi="Times New Roman" w:cs="Times New Roman"/>
+          <w:sz w:val="24"/>
+          <w:szCs w:val="24"/>
+          <w:lang w:val="en-US"/>
+        </w:rPr>
+        <w:t>satisfaction</w:t>
+      </w:r>
+      <w:r>
+        <w:rPr>
+          <w:rFonts w:ascii="Times New Roman" w:hAnsi="Times New Roman" w:cs="Times New Roman"/>
+          <w:sz w:val="24"/>
+          <w:szCs w:val="24"/>
+          <w:lang w:val="en-US"/>
+        </w:rPr>
+        <w:t xml:space="preserve"> will decrease the likelihood of leaving a job by </w:t>
+      </w:r>
+      <w:r>
+        <w:rPr>
+          <w:rFonts w:ascii="Times New Roman" w:hAnsi="Times New Roman" w:cs="Times New Roman"/>
+          <w:sz w:val="24"/>
+          <w:szCs w:val="24"/>
+          <w:lang w:val="en-US"/>
+        </w:rPr>
+        <w:t xml:space="preserve">3.18 </w:t>
+      </w:r>
+      <w:r>
+        <w:rPr>
+          <w:rFonts w:ascii="Times New Roman" w:hAnsi="Times New Roman" w:cs="Times New Roman"/>
+          <w:sz w:val="24"/>
+          <w:szCs w:val="24"/>
+          <w:lang w:val="en-US"/>
+        </w:rPr>
+        <w:t>percentage points.</w:t>
+      </w:r>
+      <w:r>
+        <w:rPr>
+          <w:rFonts w:ascii="Times New Roman" w:hAnsi="Times New Roman" w:cs="Times New Roman"/>
+          <w:sz w:val="24"/>
+          <w:szCs w:val="24"/>
+          <w:lang w:val="en-US"/>
+        </w:rPr>
+        <w:t xml:space="preserve"> </w:t>
+      </w:r>
+      <w:r>
+        <w:rPr>
+          <w:rFonts w:ascii="Times New Roman" w:hAnsi="Times New Roman" w:cs="Times New Roman"/>
+          <w:sz w:val="24"/>
+          <w:szCs w:val="24"/>
+          <w:lang w:val="en-US"/>
+        </w:rPr>
+        <w:t>A 1% increase in monthly income will reduce</w:t>
+      </w:r>
+      <w:r>
+        <w:rPr>
+          <w:rFonts w:ascii="Times New Roman" w:hAnsi="Times New Roman" w:cs="Times New Roman"/>
+          <w:sz w:val="24"/>
+          <w:szCs w:val="24"/>
+          <w:lang w:val="en-US"/>
+        </w:rPr>
+        <w:t xml:space="preserve"> </w:t>
+      </w:r>
+      <w:r>
+        <w:rPr>
+          <w:rFonts w:ascii="Times New Roman" w:hAnsi="Times New Roman" w:cs="Times New Roman"/>
+          <w:sz w:val="24"/>
+          <w:szCs w:val="24"/>
+          <w:lang w:val="en-US"/>
+        </w:rPr>
+        <w:t xml:space="preserve">the likelihood of leaving a job by </w:t>
+      </w:r>
+      <w:r>
+        <w:rPr>
+          <w:rFonts w:ascii="Times New Roman" w:hAnsi="Times New Roman" w:cs="Times New Roman"/>
+          <w:sz w:val="24"/>
+          <w:szCs w:val="24"/>
+          <w:lang w:val="en-US"/>
+        </w:rPr>
+        <w:t>7.16</w:t>
+      </w:r>
+      <w:r>
+        <w:rPr>
+          <w:rFonts w:ascii="Times New Roman" w:hAnsi="Times New Roman" w:cs="Times New Roman"/>
+          <w:sz w:val="24"/>
+          <w:szCs w:val="24"/>
+          <w:lang w:val="en-US"/>
+        </w:rPr>
+        <w:t xml:space="preserve"> </w:t>
+      </w:r>
+      <w:r>
+        <w:rPr>
+          <w:rFonts w:ascii="Times New Roman" w:hAnsi="Times New Roman" w:cs="Times New Roman"/>
+          <w:sz w:val="24"/>
+          <w:szCs w:val="24"/>
+          <w:lang w:val="en-US"/>
+        </w:rPr>
+        <w:t>percentage points.</w:t>
+      </w:r>
+      <w:r>
+        <w:rPr>
+          <w:rFonts w:ascii="Times New Roman" w:hAnsi="Times New Roman" w:cs="Times New Roman"/>
+          <w:sz w:val="24"/>
+          <w:szCs w:val="24"/>
+          <w:lang w:val="en-US"/>
+        </w:rPr>
+        <w:t xml:space="preserve"> </w:t>
+      </w:r>
+      <w:r>
+        <w:rPr>
+          <w:rFonts w:ascii="Times New Roman" w:hAnsi="Times New Roman" w:cs="Times New Roman"/>
+          <w:sz w:val="24"/>
+          <w:szCs w:val="24"/>
+          <w:lang w:val="en-US"/>
+        </w:rPr>
+        <w:t>An additional unit in the number of firms for which the worker worked will increase the probability of leaving by 1.62 percentage points.</w:t>
+      </w:r>
+      <w:r>
+        <w:rPr>
+          <w:rFonts w:ascii="Times New Roman" w:hAnsi="Times New Roman" w:cs="Times New Roman"/>
+          <w:sz w:val="24"/>
+          <w:szCs w:val="24"/>
+          <w:lang w:val="en-US"/>
+        </w:rPr>
+        <w:t xml:space="preserve"> </w:t>
+      </w:r>
+      <w:r>
+        <w:rPr>
+          <w:rFonts w:ascii="Times New Roman" w:hAnsi="Times New Roman" w:cs="Times New Roman"/>
+          <w:sz w:val="24"/>
+          <w:szCs w:val="24"/>
+          <w:lang w:val="en-US"/>
+        </w:rPr>
+        <w:t>An additional year of service for an employee will translate into a 0.43 percentage point decrease in the likelihood of leaving a job.</w:t>
+      </w:r>
+      <w:r>
+        <w:rPr>
+          <w:rFonts w:ascii="Times New Roman" w:hAnsi="Times New Roman" w:cs="Times New Roman"/>
+          <w:sz w:val="24"/>
+          <w:szCs w:val="24"/>
+          <w:lang w:val="en-US"/>
+        </w:rPr>
+        <w:t xml:space="preserve"> </w:t>
+      </w:r>
+      <w:r>
+        <w:rPr>
+          <w:rFonts w:ascii="Times New Roman" w:hAnsi="Times New Roman" w:cs="Times New Roman"/>
+          <w:sz w:val="24"/>
+          <w:szCs w:val="24"/>
+          <w:lang w:val="en-US"/>
+        </w:rPr>
+        <w:t>Increasing the quality of work-life balance by a unit will translate into a 2.71 percentage point decrease in the likelihood of leaving a job.</w:t>
+      </w:r>
+      <w:r>
+        <w:rPr>
+          <w:rFonts w:ascii="Times New Roman" w:hAnsi="Times New Roman" w:cs="Times New Roman"/>
+          <w:sz w:val="24"/>
+          <w:szCs w:val="24"/>
+          <w:lang w:val="en-US"/>
+        </w:rPr>
+        <w:t xml:space="preserve"> </w:t>
+      </w:r>
+      <w:r>
+        <w:rPr>
+          <w:rFonts w:ascii="Times New Roman" w:hAnsi="Times New Roman" w:cs="Times New Roman"/>
+          <w:sz w:val="24"/>
+          <w:szCs w:val="24"/>
+          <w:lang w:val="en-US"/>
+        </w:rPr>
+        <w:t>An extra year waiting for promotion will translate into a 0.99 percentage point increase in the probability of leaving your job.</w:t>
+      </w:r>
+      <w:r>
+        <w:rPr>
+          <w:rFonts w:ascii="Times New Roman" w:hAnsi="Times New Roman" w:cs="Times New Roman"/>
+          <w:sz w:val="24"/>
+          <w:szCs w:val="24"/>
+          <w:lang w:val="en-US"/>
+        </w:rPr>
+        <w:t xml:space="preserve"> </w:t>
+      </w:r>
+      <w:r>
+        <w:rPr>
+          <w:rFonts w:ascii="Times New Roman" w:hAnsi="Times New Roman" w:cs="Times New Roman"/>
+          <w:sz w:val="24"/>
+          <w:szCs w:val="24"/>
+          <w:lang w:val="en-US"/>
+        </w:rPr>
+        <w:t>If an employee has to commute to a workplace at least 7 kilometers away, this will increase the probability of leaving the workplace by 5.51 percentage points.</w:t>
+      </w:r>
+      <w:r>
+        <w:rPr>
+          <w:rFonts w:ascii="Times New Roman" w:hAnsi="Times New Roman" w:cs="Times New Roman"/>
+          <w:sz w:val="24"/>
+          <w:szCs w:val="24"/>
+          <w:lang w:val="en-US"/>
+        </w:rPr>
+        <w:t xml:space="preserve"> </w:t>
+      </w:r>
+      <w:r>
+        <w:rPr>
+          <w:rFonts w:ascii="Times New Roman" w:hAnsi="Times New Roman" w:cs="Times New Roman"/>
+          <w:sz w:val="24"/>
+          <w:szCs w:val="24"/>
+          <w:lang w:val="en-US"/>
+        </w:rPr>
+        <w:t>Married people will be 4.41 percentage points less willing to change jobs.</w:t>
+      </w:r>
+    </w:p>
+    <w:p>
+      <w:pPr>
+        <w:spacing w:line="360" w:lineRule="auto"/>
+        <w:ind w:firstLine="360"/>
+        <w:jc w:val="both"/>
+        <w:rPr>
+          <w:rFonts w:ascii="Times New Roman" w:hAnsi="Times New Roman" w:cs="Times New Roman"/>
+          <w:sz w:val="24"/>
+          <w:szCs w:val="24"/>
+          <w:lang w:val="en-US"/>
+        </w:rPr>
+      </w:pPr>
+      <w:r>
+        <w:rPr>
+          <w:rFonts w:ascii="Times New Roman" w:hAnsi="Times New Roman" w:cs="Times New Roman"/>
+          <w:sz w:val="24"/>
+          <w:szCs w:val="24"/>
+          <w:lang w:val="en-US"/>
+        </w:rPr>
+        <w:tab/>
+      </w:r>
+    </w:p>
+    <w:p>
+      <w:pPr>
+        <w:pStyle w:val="Nagwek3"/>
+        <w:numPr>
+          <w:ilvl w:val="1"/>
+          <w:numId w:val="5"/>
+        </w:numPr>
+        <w:ind w:left="993" w:hanging="633"/>
+        <w:rPr>
+          <w:lang w:val="en-US"/>
+        </w:rPr>
+      </w:pPr>
+      <w:r>
+        <w:rPr>
+          <w:lang w:val="en-US"/>
+        </w:rPr>
+        <w:lastRenderedPageBreak/>
+        <w:t>Verification of hypotheses</w:t>
+      </w:r>
     </w:p>
     <w:p>
       <w:pPr>
@@ -20914,7 +21662,6 @@
           <w:szCs w:val="24"/>
           <w:lang w:val="en-US"/>
         </w:rPr>
-        <w:lastRenderedPageBreak/>
         <w:t xml:space="preserve">Analogous to the study by Kristensen and </w:t>
       </w:r>
       <w:proofErr w:type="spellStart"/>
@@ -21098,15 +21845,18 @@
     </w:p>
     <w:p>
       <w:pPr>
-        <w:spacing w:line="360" w:lineRule="auto"/>
-        <w:jc w:val="both"/>
-        <w:rPr>
-          <w:rFonts w:ascii="Times New Roman" w:eastAsia="Times New Roman" w:hAnsi="Times New Roman" w:cs="Times New Roman"/>
-          <w:sz w:val="24"/>
-          <w:szCs w:val="24"/>
-          <w:lang w:val="en-US"/>
-        </w:rPr>
-      </w:pPr>
+        <w:rPr>
+          <w:sz w:val="40"/>
+          <w:szCs w:val="40"/>
+          <w:lang w:val="en-US"/>
+        </w:rPr>
+      </w:pPr>
+      <w:r>
+        <w:rPr>
+          <w:lang w:val="en-US"/>
+        </w:rPr>
+        <w:br w:type="page"/>
+      </w:r>
     </w:p>
     <w:p>
       <w:pPr>
@@ -21119,182 +21869,90 @@
         <w:rPr>
           <w:lang w:val="en-US"/>
         </w:rPr>
-        <w:t>B</w:t>
-      </w:r>
-      <w:r>
-        <w:rPr>
-          <w:lang w:val="en-US"/>
-        </w:rPr>
-        <w:t>ibliography</w:t>
-      </w:r>
-    </w:p>
-    <w:p>
-      <w:pPr>
-        <w:rPr>
-          <w:lang w:val="en-US"/>
-        </w:rPr>
-      </w:pPr>
-    </w:p>
-    <w:p>
-      <w:pPr>
-        <w:spacing w:before="240" w:after="240" w:line="360" w:lineRule="auto"/>
-        <w:jc w:val="both"/>
-        <w:rPr>
-          <w:rFonts w:ascii="Times New Roman" w:eastAsia="Times New Roman" w:hAnsi="Times New Roman" w:cs="Times New Roman"/>
-          <w:sz w:val="24"/>
-          <w:szCs w:val="24"/>
-          <w:lang w:val="en-US"/>
-        </w:rPr>
-      </w:pPr>
-      <w:r>
-        <w:rPr>
-          <w:rFonts w:ascii="Times New Roman" w:eastAsia="Times New Roman" w:hAnsi="Times New Roman" w:cs="Times New Roman"/>
-          <w:sz w:val="24"/>
-          <w:szCs w:val="24"/>
-          <w:lang w:val="en-US"/>
-        </w:rPr>
-        <w:t xml:space="preserve">Lopes, H., </w:t>
-      </w:r>
+        <w:lastRenderedPageBreak/>
+        <w:t>Bibliography</w:t>
+      </w:r>
+    </w:p>
+    <w:p>
+      <w:pPr>
+        <w:rPr>
+          <w:lang w:val="en-US"/>
+        </w:rPr>
+      </w:pPr>
+    </w:p>
+    <w:p>
+      <w:pPr>
+        <w:pStyle w:val="NormalnyWeb"/>
+        <w:spacing w:before="0" w:beforeAutospacing="0" w:after="0" w:afterAutospacing="0"/>
+        <w:jc w:val="both"/>
+        <w:rPr>
+          <w:lang w:val="en-US"/>
+        </w:rPr>
+      </w:pPr>
       <w:proofErr w:type="spellStart"/>
       <w:r>
         <w:rPr>
-          <w:rFonts w:ascii="Times New Roman" w:eastAsia="Times New Roman" w:hAnsi="Times New Roman" w:cs="Times New Roman"/>
-          <w:sz w:val="24"/>
-          <w:szCs w:val="24"/>
-          <w:lang w:val="en-US"/>
-        </w:rPr>
-        <w:t>Lagoa</w:t>
+          <w:color w:val="222222"/>
+          <w:shd w:val="clear" w:color="auto" w:fill="FFFFFF"/>
+          <w:lang w:val="en-US"/>
+        </w:rPr>
+        <w:t>Cornelißen</w:t>
       </w:r>
       <w:proofErr w:type="spellEnd"/>
       <w:r>
         <w:rPr>
-          <w:rFonts w:ascii="Times New Roman" w:eastAsia="Times New Roman" w:hAnsi="Times New Roman" w:cs="Times New Roman"/>
-          <w:sz w:val="24"/>
-          <w:szCs w:val="24"/>
-          <w:lang w:val="en-US"/>
-        </w:rPr>
-        <w:t xml:space="preserve">, S. and </w:t>
-      </w:r>
-      <w:proofErr w:type="spellStart"/>
-      <w:r>
-        <w:rPr>
-          <w:rFonts w:ascii="Times New Roman" w:eastAsia="Times New Roman" w:hAnsi="Times New Roman" w:cs="Times New Roman"/>
-          <w:sz w:val="24"/>
-          <w:szCs w:val="24"/>
-          <w:lang w:val="en-US"/>
-        </w:rPr>
-        <w:t>Calapez</w:t>
-      </w:r>
-      <w:proofErr w:type="spellEnd"/>
-      <w:r>
-        <w:rPr>
-          <w:rFonts w:ascii="Times New Roman" w:eastAsia="Times New Roman" w:hAnsi="Times New Roman" w:cs="Times New Roman"/>
-          <w:sz w:val="24"/>
-          <w:szCs w:val="24"/>
-          <w:lang w:val="en-US"/>
-        </w:rPr>
-        <w:t xml:space="preserve">, T. (2014) ‘Work autonomy, work pressure, and job satisfaction: An analysis of European Union countries’, The Economic and </w:t>
-      </w:r>
-      <w:proofErr w:type="spellStart"/>
-      <w:r>
-        <w:rPr>
-          <w:rFonts w:ascii="Times New Roman" w:eastAsia="Times New Roman" w:hAnsi="Times New Roman" w:cs="Times New Roman"/>
-          <w:sz w:val="24"/>
-          <w:szCs w:val="24"/>
-          <w:lang w:val="en-US"/>
-        </w:rPr>
-        <w:t>Labour</w:t>
-      </w:r>
-      <w:proofErr w:type="spellEnd"/>
-      <w:r>
-        <w:rPr>
-          <w:rFonts w:ascii="Times New Roman" w:eastAsia="Times New Roman" w:hAnsi="Times New Roman" w:cs="Times New Roman"/>
-          <w:sz w:val="24"/>
-          <w:szCs w:val="24"/>
-          <w:lang w:val="en-US"/>
-        </w:rPr>
-        <w:t xml:space="preserve"> Relations Review, 25(2), pp. 306–326. </w:t>
-      </w:r>
-      <w:proofErr w:type="spellStart"/>
-      <w:r>
-        <w:rPr>
-          <w:rFonts w:ascii="Times New Roman" w:eastAsia="Times New Roman" w:hAnsi="Times New Roman" w:cs="Times New Roman"/>
-          <w:sz w:val="24"/>
-          <w:szCs w:val="24"/>
-          <w:lang w:val="en-US"/>
-        </w:rPr>
-        <w:t>doi</w:t>
-      </w:r>
-      <w:proofErr w:type="spellEnd"/>
-      <w:r>
-        <w:rPr>
-          <w:rFonts w:ascii="Times New Roman" w:eastAsia="Times New Roman" w:hAnsi="Times New Roman" w:cs="Times New Roman"/>
-          <w:sz w:val="24"/>
-          <w:szCs w:val="24"/>
-          <w:lang w:val="en-US"/>
-        </w:rPr>
-        <w:t>: 10.1177/1035304614533868.</w:t>
-      </w:r>
-    </w:p>
-    <w:p>
-      <w:pPr>
-        <w:spacing w:before="240" w:after="240" w:line="360" w:lineRule="auto"/>
-        <w:jc w:val="both"/>
-        <w:rPr>
-          <w:rFonts w:ascii="Times New Roman" w:eastAsia="Times New Roman" w:hAnsi="Times New Roman" w:cs="Times New Roman"/>
-          <w:sz w:val="24"/>
-          <w:szCs w:val="24"/>
-          <w:lang w:val="en-US"/>
-        </w:rPr>
-      </w:pPr>
-      <w:r>
-        <w:rPr>
           <w:color w:val="222222"/>
-          <w:sz w:val="20"/>
-          <w:szCs w:val="20"/>
           <w:shd w:val="clear" w:color="auto" w:fill="FFFFFF"/>
           <w:lang w:val="en-US"/>
         </w:rPr>
-        <w:t>Cornelißen, Thomas. </w:t>
+        <w:t xml:space="preserve">, T. (2006). </w:t>
       </w:r>
       <w:r>
         <w:rPr>
           <w:i/>
           <w:iCs/>
           <w:color w:val="222222"/>
-          <w:sz w:val="20"/>
-          <w:szCs w:val="20"/>
           <w:shd w:val="clear" w:color="auto" w:fill="FFFFFF"/>
           <w:lang w:val="en-US"/>
         </w:rPr>
-        <w:t>Job characteristics as determinants of job satisfaction and labour mobility</w:t>
-      </w:r>
-      <w:r>
-        <w:rPr>
+        <w:t xml:space="preserve">Job characteristics as determinants of job satisfaction and </w:t>
+      </w:r>
+      <w:proofErr w:type="spellStart"/>
+      <w:r>
+        <w:rPr>
+          <w:i/>
+          <w:iCs/>
           <w:color w:val="222222"/>
-          <w:sz w:val="20"/>
-          <w:szCs w:val="20"/>
           <w:shd w:val="clear" w:color="auto" w:fill="FFFFFF"/>
           <w:lang w:val="en-US"/>
         </w:rPr>
-        <w:t xml:space="preserve">. </w:t>
-      </w:r>
-      <w:r>
-        <w:rPr>
+        <w:t>labour</w:t>
+      </w:r>
+      <w:proofErr w:type="spellEnd"/>
+      <w:r>
+        <w:rPr>
+          <w:i/>
+          <w:iCs/>
           <w:color w:val="222222"/>
-          <w:sz w:val="20"/>
-          <w:szCs w:val="20"/>
           <w:shd w:val="clear" w:color="auto" w:fill="FFFFFF"/>
-        </w:rPr>
-        <w:t xml:space="preserve">No. 334. </w:t>
+          <w:lang w:val="en-US"/>
+        </w:rPr>
+        <w:t xml:space="preserve"> mobility</w:t>
+      </w:r>
+      <w:r>
+        <w:rPr>
+          <w:color w:val="222222"/>
+          <w:shd w:val="clear" w:color="auto" w:fill="FFFFFF"/>
+          <w:lang w:val="en-US"/>
+        </w:rPr>
+        <w:t xml:space="preserve"> (No. 334). </w:t>
       </w:r>
       <w:proofErr w:type="spellStart"/>
       <w:r>
         <w:rPr>
           <w:color w:val="222222"/>
-          <w:sz w:val="20"/>
-          <w:szCs w:val="20"/>
           <w:shd w:val="clear" w:color="auto" w:fill="FFFFFF"/>
+          <w:lang w:val="en-US"/>
         </w:rPr>
         <w:t>Diskussionsbeitrag</w:t>
       </w:r>
@@ -21302,376 +21960,719 @@
       <w:r>
         <w:rPr>
           <w:color w:val="222222"/>
-          <w:sz w:val="20"/>
-          <w:szCs w:val="20"/>
           <w:shd w:val="clear" w:color="auto" w:fill="FFFFFF"/>
-        </w:rPr>
-        <w:t>, 2006.</w:t>
-      </w:r>
-    </w:p>
-    <w:p>
-      <w:pPr>
-        <w:spacing w:before="240" w:after="240" w:line="360" w:lineRule="auto"/>
-        <w:jc w:val="both"/>
-        <w:rPr>
-          <w:rFonts w:ascii="Times New Roman" w:eastAsia="Times New Roman" w:hAnsi="Times New Roman" w:cs="Times New Roman"/>
-          <w:sz w:val="24"/>
-          <w:szCs w:val="24"/>
-          <w:lang w:val="en-US"/>
-        </w:rPr>
-      </w:pPr>
-    </w:p>
-    <w:p>
-      <w:pPr>
-        <w:spacing w:before="240" w:after="240" w:line="360" w:lineRule="auto"/>
-        <w:jc w:val="both"/>
-        <w:rPr>
-          <w:rFonts w:ascii="Times New Roman" w:eastAsia="Times New Roman" w:hAnsi="Times New Roman" w:cs="Times New Roman"/>
-          <w:color w:val="1155CC"/>
-          <w:sz w:val="24"/>
-          <w:szCs w:val="24"/>
-          <w:u w:val="single"/>
-          <w:lang w:val="en-US"/>
-        </w:rPr>
-      </w:pPr>
-      <w:hyperlink r:id="rId15">
-        <w:r>
-          <w:rPr>
-            <w:rFonts w:ascii="Times New Roman" w:eastAsia="Times New Roman" w:hAnsi="Times New Roman" w:cs="Times New Roman"/>
-            <w:color w:val="1155CC"/>
-            <w:sz w:val="24"/>
-            <w:szCs w:val="24"/>
-            <w:u w:val="single"/>
-            <w:lang w:val="en-US"/>
-          </w:rPr>
-          <w:t>https://journals.sagepub.co</w:t>
-        </w:r>
-        <w:r>
-          <w:rPr>
-            <w:rFonts w:ascii="Times New Roman" w:eastAsia="Times New Roman" w:hAnsi="Times New Roman" w:cs="Times New Roman"/>
-            <w:color w:val="1155CC"/>
-            <w:sz w:val="24"/>
-            <w:szCs w:val="24"/>
-            <w:u w:val="single"/>
-            <w:lang w:val="en-US"/>
-          </w:rPr>
-          <w:t>m</w:t>
-        </w:r>
-        <w:r>
-          <w:rPr>
-            <w:rFonts w:ascii="Times New Roman" w:eastAsia="Times New Roman" w:hAnsi="Times New Roman" w:cs="Times New Roman"/>
-            <w:color w:val="1155CC"/>
-            <w:sz w:val="24"/>
-            <w:szCs w:val="24"/>
-            <w:u w:val="single"/>
-            <w:lang w:val="en-US"/>
-          </w:rPr>
-          <w:t>/doi/full/10.1177/1035304614533868?casa_token=jrNG3ENgb_4AAAAA%3A5LHWyV2XWGpSyLigYG2e9T0zfAu771_KnrkTseLKjh-JKa7kkrlAHPCFrFEK7VaQsF9Ayx2leBpe</w:t>
-        </w:r>
-      </w:hyperlink>
-    </w:p>
-    <w:p>
-      <w:pPr>
-        <w:spacing w:before="240" w:after="240" w:line="360" w:lineRule="auto"/>
-        <w:jc w:val="both"/>
-        <w:rPr>
-          <w:rFonts w:ascii="Times New Roman" w:eastAsia="Times New Roman" w:hAnsi="Times New Roman" w:cs="Times New Roman"/>
-          <w:sz w:val="24"/>
-          <w:szCs w:val="24"/>
-          <w:lang w:val="en-US"/>
-        </w:rPr>
-      </w:pPr>
-      <w:r>
-        <w:rPr>
-          <w:rFonts w:ascii="Times New Roman" w:eastAsia="Times New Roman" w:hAnsi="Times New Roman" w:cs="Times New Roman"/>
-          <w:sz w:val="24"/>
-          <w:szCs w:val="24"/>
-          <w:lang w:val="en-US"/>
+          <w:lang w:val="en-US"/>
+        </w:rPr>
+        <w:t>.</w:t>
+      </w:r>
+    </w:p>
+    <w:p>
+      <w:pPr>
+        <w:pStyle w:val="NormalnyWeb"/>
+        <w:spacing w:before="240" w:beforeAutospacing="0" w:after="240" w:afterAutospacing="0"/>
+        <w:jc w:val="both"/>
+        <w:rPr>
+          <w:lang w:val="en-US"/>
+        </w:rPr>
+      </w:pPr>
+      <w:proofErr w:type="spellStart"/>
+      <w:r>
+        <w:rPr>
+          <w:color w:val="222222"/>
+          <w:shd w:val="clear" w:color="auto" w:fill="FFFFFF"/>
+          <w:lang w:val="en-US"/>
+        </w:rPr>
+        <w:t>D’Addio</w:t>
+      </w:r>
+      <w:proofErr w:type="spellEnd"/>
+      <w:r>
+        <w:rPr>
+          <w:color w:val="222222"/>
+          <w:shd w:val="clear" w:color="auto" w:fill="FFFFFF"/>
+          <w:lang w:val="en-US"/>
+        </w:rPr>
+        <w:t xml:space="preserve">, A. C., Eriksson, T., &amp; </w:t>
+      </w:r>
+      <w:proofErr w:type="spellStart"/>
+      <w:r>
+        <w:rPr>
+          <w:color w:val="222222"/>
+          <w:shd w:val="clear" w:color="auto" w:fill="FFFFFF"/>
+          <w:lang w:val="en-US"/>
+        </w:rPr>
+        <w:t>Frijters</w:t>
+      </w:r>
+      <w:proofErr w:type="spellEnd"/>
+      <w:r>
+        <w:rPr>
+          <w:color w:val="222222"/>
+          <w:shd w:val="clear" w:color="auto" w:fill="FFFFFF"/>
+          <w:lang w:val="en-US"/>
+        </w:rPr>
+        <w:t xml:space="preserve">, P. (2007). An analysis of the determinants of job satisfaction when individuals’ baseline satisfaction levels may differ. </w:t>
+      </w:r>
+      <w:r>
+        <w:rPr>
+          <w:i/>
+          <w:iCs/>
+          <w:color w:val="222222"/>
+          <w:shd w:val="clear" w:color="auto" w:fill="FFFFFF"/>
+          <w:lang w:val="en-US"/>
+        </w:rPr>
+        <w:t>Applied economics</w:t>
+      </w:r>
+      <w:r>
+        <w:rPr>
+          <w:color w:val="222222"/>
+          <w:shd w:val="clear" w:color="auto" w:fill="FFFFFF"/>
+          <w:lang w:val="en-US"/>
+        </w:rPr>
+        <w:t xml:space="preserve">, </w:t>
+      </w:r>
+      <w:r>
+        <w:rPr>
+          <w:i/>
+          <w:iCs/>
+          <w:color w:val="222222"/>
+          <w:shd w:val="clear" w:color="auto" w:fill="FFFFFF"/>
+          <w:lang w:val="en-US"/>
+        </w:rPr>
+        <w:t>39</w:t>
+      </w:r>
+      <w:r>
+        <w:rPr>
+          <w:color w:val="222222"/>
+          <w:shd w:val="clear" w:color="auto" w:fill="FFFFFF"/>
+          <w:lang w:val="en-US"/>
+        </w:rPr>
+        <w:t>(19), 2413-2423.</w:t>
+      </w:r>
+    </w:p>
+    <w:p>
+      <w:pPr>
+        <w:pStyle w:val="NormalnyWeb"/>
+        <w:spacing w:before="0" w:beforeAutospacing="0" w:after="0" w:afterAutospacing="0"/>
+        <w:jc w:val="both"/>
+        <w:rPr>
+          <w:lang w:val="en-US"/>
+        </w:rPr>
+      </w:pPr>
+      <w:r>
+        <w:rPr>
+          <w:color w:val="222222"/>
+          <w:shd w:val="clear" w:color="auto" w:fill="FFFFFF"/>
+          <w:lang w:val="en-US"/>
+        </w:rPr>
+        <w:t xml:space="preserve">Diaz-Serrano, L., &amp; Cabral Vieira, J. A. (2005). Low pay, higher pay and job satisfaction within the European Union: Empirical evidence from fourteen countries. </w:t>
+      </w:r>
+      <w:r>
+        <w:rPr>
+          <w:i/>
+          <w:iCs/>
+          <w:color w:val="000000"/>
+          <w:lang w:val="en-US"/>
+        </w:rPr>
+        <w:t>Higher Pay and Job Satisfaction within the European Union: Empirical Evidence from Fourteen Countries (April 2005)</w:t>
+      </w:r>
+      <w:r>
+        <w:rPr>
+          <w:color w:val="000000"/>
+          <w:lang w:val="en-US"/>
+        </w:rPr>
+        <w:t>.</w:t>
+      </w:r>
+    </w:p>
+    <w:p>
+      <w:pPr>
+        <w:pStyle w:val="NormalnyWeb"/>
+        <w:spacing w:before="240" w:beforeAutospacing="0" w:after="240" w:afterAutospacing="0"/>
+        <w:jc w:val="both"/>
+        <w:rPr>
+          <w:lang w:val="en-US"/>
+        </w:rPr>
+      </w:pPr>
+      <w:proofErr w:type="spellStart"/>
+      <w:r>
+        <w:rPr>
+          <w:color w:val="222222"/>
+          <w:shd w:val="clear" w:color="auto" w:fill="FFFFFF"/>
+          <w:lang w:val="en-US"/>
+        </w:rPr>
+        <w:t>Haar</w:t>
+      </w:r>
+      <w:proofErr w:type="spellEnd"/>
+      <w:r>
+        <w:rPr>
+          <w:color w:val="222222"/>
+          <w:shd w:val="clear" w:color="auto" w:fill="FFFFFF"/>
+          <w:lang w:val="en-US"/>
+        </w:rPr>
+        <w:t xml:space="preserve">, J. M., Russo, M., </w:t>
+      </w:r>
+      <w:proofErr w:type="spellStart"/>
+      <w:r>
+        <w:rPr>
+          <w:color w:val="222222"/>
+          <w:shd w:val="clear" w:color="auto" w:fill="FFFFFF"/>
+          <w:lang w:val="en-US"/>
+        </w:rPr>
+        <w:t>Suñe</w:t>
+      </w:r>
+      <w:proofErr w:type="spellEnd"/>
+      <w:r>
+        <w:rPr>
+          <w:color w:val="222222"/>
+          <w:shd w:val="clear" w:color="auto" w:fill="FFFFFF"/>
+          <w:lang w:val="en-US"/>
+        </w:rPr>
+        <w:t xml:space="preserve">, A., &amp; </w:t>
+      </w:r>
+      <w:proofErr w:type="spellStart"/>
+      <w:r>
+        <w:rPr>
+          <w:color w:val="222222"/>
+          <w:shd w:val="clear" w:color="auto" w:fill="FFFFFF"/>
+          <w:lang w:val="en-US"/>
+        </w:rPr>
+        <w:t>Ollier</w:t>
+      </w:r>
+      <w:proofErr w:type="spellEnd"/>
+      <w:r>
+        <w:rPr>
+          <w:color w:val="222222"/>
+          <w:shd w:val="clear" w:color="auto" w:fill="FFFFFF"/>
+          <w:lang w:val="en-US"/>
+        </w:rPr>
+        <w:t xml:space="preserve">-Malaterre, A. (2014). Outcomes of work–life balance on job satisfaction, life satisfaction and mental health: A study across seven cultures. </w:t>
+      </w:r>
+      <w:r>
+        <w:rPr>
+          <w:i/>
+          <w:iCs/>
+          <w:color w:val="222222"/>
+          <w:shd w:val="clear" w:color="auto" w:fill="FFFFFF"/>
+          <w:lang w:val="en-US"/>
+        </w:rPr>
+        <w:t>Journal of Vocational Behavior</w:t>
+      </w:r>
+      <w:r>
+        <w:rPr>
+          <w:color w:val="222222"/>
+          <w:shd w:val="clear" w:color="auto" w:fill="FFFFFF"/>
+          <w:lang w:val="en-US"/>
+        </w:rPr>
+        <w:t xml:space="preserve">, </w:t>
+      </w:r>
+      <w:r>
+        <w:rPr>
+          <w:i/>
+          <w:iCs/>
+          <w:color w:val="222222"/>
+          <w:shd w:val="clear" w:color="auto" w:fill="FFFFFF"/>
+          <w:lang w:val="en-US"/>
+        </w:rPr>
+        <w:t>85</w:t>
+      </w:r>
+      <w:r>
+        <w:rPr>
+          <w:color w:val="222222"/>
+          <w:shd w:val="clear" w:color="auto" w:fill="FFFFFF"/>
+          <w:lang w:val="en-US"/>
+        </w:rPr>
+        <w:t>(3), 361-373.</w:t>
+      </w:r>
+    </w:p>
+    <w:p>
+      <w:pPr>
+        <w:pStyle w:val="NormalnyWeb"/>
+        <w:spacing w:before="0" w:beforeAutospacing="0" w:after="0" w:afterAutospacing="0"/>
+        <w:jc w:val="both"/>
+        <w:rPr>
+          <w:lang w:val="en-US"/>
+        </w:rPr>
+      </w:pPr>
+      <w:r>
+        <w:rPr>
+          <w:color w:val="222222"/>
+          <w:shd w:val="clear" w:color="auto" w:fill="FFFFFF"/>
+          <w:lang w:val="en-US"/>
+        </w:rPr>
+        <w:t xml:space="preserve">Krishna, S., &amp; Sidharth, S. (2022). HR Analytics: Employee Attrition Analysis using Random Forest. </w:t>
+      </w:r>
+      <w:r>
+        <w:rPr>
+          <w:i/>
+          <w:iCs/>
+          <w:color w:val="222222"/>
+          <w:shd w:val="clear" w:color="auto" w:fill="FFFFFF"/>
+          <w:lang w:val="en-US"/>
+        </w:rPr>
+        <w:t>International Journal of Performability Engineering</w:t>
+      </w:r>
+      <w:r>
+        <w:rPr>
+          <w:color w:val="222222"/>
+          <w:shd w:val="clear" w:color="auto" w:fill="FFFFFF"/>
+          <w:lang w:val="en-US"/>
+        </w:rPr>
+        <w:t xml:space="preserve">, </w:t>
+      </w:r>
+      <w:r>
+        <w:rPr>
+          <w:i/>
+          <w:iCs/>
+          <w:color w:val="222222"/>
+          <w:shd w:val="clear" w:color="auto" w:fill="FFFFFF"/>
+          <w:lang w:val="en-US"/>
+        </w:rPr>
+        <w:t>18</w:t>
+      </w:r>
+      <w:r>
+        <w:rPr>
+          <w:color w:val="222222"/>
+          <w:shd w:val="clear" w:color="auto" w:fill="FFFFFF"/>
+          <w:lang w:val="en-US"/>
+        </w:rPr>
+        <w:t>(4).</w:t>
+      </w:r>
+    </w:p>
+    <w:p>
+      <w:pPr>
+        <w:pStyle w:val="NormalnyWeb"/>
+        <w:spacing w:before="240" w:beforeAutospacing="0" w:after="240" w:afterAutospacing="0"/>
+        <w:jc w:val="both"/>
+        <w:rPr>
+          <w:lang w:val="en-US"/>
+        </w:rPr>
+      </w:pPr>
+      <w:r>
+        <w:rPr>
+          <w:color w:val="222222"/>
+          <w:shd w:val="clear" w:color="auto" w:fill="FFFFFF"/>
+          <w:lang w:val="en-US"/>
+        </w:rPr>
+        <w:t xml:space="preserve">Kristensen, N., &amp; </w:t>
+      </w:r>
+      <w:proofErr w:type="spellStart"/>
+      <w:r>
+        <w:rPr>
+          <w:color w:val="222222"/>
+          <w:shd w:val="clear" w:color="auto" w:fill="FFFFFF"/>
+          <w:lang w:val="en-US"/>
+        </w:rPr>
+        <w:t>Westergård</w:t>
+      </w:r>
+      <w:proofErr w:type="spellEnd"/>
+      <w:r>
+        <w:rPr>
+          <w:color w:val="222222"/>
+          <w:shd w:val="clear" w:color="auto" w:fill="FFFFFF"/>
+          <w:lang w:val="en-US"/>
+        </w:rPr>
+        <w:t xml:space="preserve">-Nielsen, N. (2004). Does low job satisfaction lead to job mobility?. </w:t>
+      </w:r>
+      <w:r>
+        <w:rPr>
+          <w:i/>
+          <w:iCs/>
+          <w:color w:val="222222"/>
+          <w:shd w:val="clear" w:color="auto" w:fill="FFFFFF"/>
+          <w:lang w:val="en-US"/>
+        </w:rPr>
+        <w:t>Available at SSRN 511722</w:t>
+      </w:r>
+      <w:r>
+        <w:rPr>
+          <w:color w:val="222222"/>
+          <w:shd w:val="clear" w:color="auto" w:fill="FFFFFF"/>
+          <w:lang w:val="en-US"/>
+        </w:rPr>
+        <w:t>.</w:t>
+      </w:r>
+    </w:p>
+    <w:p>
+      <w:pPr>
+        <w:pStyle w:val="NormalnyWeb"/>
+        <w:spacing w:before="240" w:beforeAutospacing="0" w:after="240" w:afterAutospacing="0"/>
+        <w:jc w:val="both"/>
+        <w:rPr>
+          <w:lang w:val="en-US"/>
+        </w:rPr>
+      </w:pPr>
+      <w:r>
+        <w:rPr>
+          <w:color w:val="222222"/>
+          <w:shd w:val="clear" w:color="auto" w:fill="FFFFFF"/>
+          <w:lang w:val="en-US"/>
+        </w:rPr>
+        <w:t xml:space="preserve">Lopes, H., </w:t>
+      </w:r>
+      <w:proofErr w:type="spellStart"/>
+      <w:r>
+        <w:rPr>
+          <w:color w:val="222222"/>
+          <w:shd w:val="clear" w:color="auto" w:fill="FFFFFF"/>
+          <w:lang w:val="en-US"/>
+        </w:rPr>
+        <w:t>Lagoa</w:t>
+      </w:r>
+      <w:proofErr w:type="spellEnd"/>
+      <w:r>
+        <w:rPr>
+          <w:color w:val="222222"/>
+          <w:shd w:val="clear" w:color="auto" w:fill="FFFFFF"/>
+          <w:lang w:val="en-US"/>
+        </w:rPr>
+        <w:t xml:space="preserve">, S., &amp; </w:t>
+      </w:r>
+      <w:proofErr w:type="spellStart"/>
+      <w:r>
+        <w:rPr>
+          <w:color w:val="222222"/>
+          <w:shd w:val="clear" w:color="auto" w:fill="FFFFFF"/>
+          <w:lang w:val="en-US"/>
+        </w:rPr>
+        <w:t>Calapez</w:t>
+      </w:r>
+      <w:proofErr w:type="spellEnd"/>
+      <w:r>
+        <w:rPr>
+          <w:color w:val="222222"/>
+          <w:shd w:val="clear" w:color="auto" w:fill="FFFFFF"/>
+          <w:lang w:val="en-US"/>
+        </w:rPr>
+        <w:t xml:space="preserve">, T. (2014). Work autonomy, work pressure, and job satisfaction: An analysis of European Union countries. </w:t>
+      </w:r>
+      <w:r>
+        <w:rPr>
+          <w:i/>
+          <w:iCs/>
+          <w:color w:val="222222"/>
+          <w:shd w:val="clear" w:color="auto" w:fill="FFFFFF"/>
+          <w:lang w:val="en-US"/>
+        </w:rPr>
+        <w:t xml:space="preserve">The Economic and </w:t>
+      </w:r>
+      <w:proofErr w:type="spellStart"/>
+      <w:r>
+        <w:rPr>
+          <w:i/>
+          <w:iCs/>
+          <w:color w:val="222222"/>
+          <w:shd w:val="clear" w:color="auto" w:fill="FFFFFF"/>
+          <w:lang w:val="en-US"/>
+        </w:rPr>
+        <w:t>Labour</w:t>
+      </w:r>
+      <w:proofErr w:type="spellEnd"/>
+      <w:r>
+        <w:rPr>
+          <w:i/>
+          <w:iCs/>
+          <w:color w:val="222222"/>
+          <w:shd w:val="clear" w:color="auto" w:fill="FFFFFF"/>
+          <w:lang w:val="en-US"/>
+        </w:rPr>
+        <w:t xml:space="preserve"> Relations Review</w:t>
+      </w:r>
+      <w:r>
+        <w:rPr>
+          <w:color w:val="222222"/>
+          <w:shd w:val="clear" w:color="auto" w:fill="FFFFFF"/>
+          <w:lang w:val="en-US"/>
+        </w:rPr>
+        <w:t xml:space="preserve">, </w:t>
+      </w:r>
+      <w:r>
+        <w:rPr>
+          <w:i/>
+          <w:iCs/>
+          <w:color w:val="222222"/>
+          <w:shd w:val="clear" w:color="auto" w:fill="FFFFFF"/>
+          <w:lang w:val="en-US"/>
+        </w:rPr>
+        <w:t>25</w:t>
+      </w:r>
+      <w:r>
+        <w:rPr>
+          <w:color w:val="222222"/>
+          <w:shd w:val="clear" w:color="auto" w:fill="FFFFFF"/>
+          <w:lang w:val="en-US"/>
+        </w:rPr>
+        <w:t>(2), 306-326.</w:t>
+      </w:r>
+    </w:p>
+    <w:p>
+      <w:pPr>
+        <w:pStyle w:val="NormalnyWeb"/>
+        <w:spacing w:before="0" w:beforeAutospacing="0" w:after="0" w:afterAutospacing="0"/>
+        <w:jc w:val="both"/>
+        <w:rPr>
+          <w:lang w:val="en-US"/>
+        </w:rPr>
+      </w:pPr>
+      <w:r>
+        <w:rPr>
+          <w:color w:val="222222"/>
+          <w:shd w:val="clear" w:color="auto" w:fill="FFFFFF"/>
+          <w:lang w:val="en-US"/>
+        </w:rPr>
+        <w:t xml:space="preserve">Spies, M. (2006). Distance between home and workplace as a factor for job satisfaction in the North-West Russian oil industry. </w:t>
+      </w:r>
+      <w:proofErr w:type="spellStart"/>
+      <w:r>
+        <w:rPr>
+          <w:i/>
+          <w:iCs/>
+          <w:color w:val="222222"/>
+          <w:shd w:val="clear" w:color="auto" w:fill="FFFFFF"/>
+          <w:lang w:val="en-US"/>
+        </w:rPr>
+        <w:t>Fennia</w:t>
+      </w:r>
+      <w:proofErr w:type="spellEnd"/>
+      <w:r>
+        <w:rPr>
+          <w:i/>
+          <w:iCs/>
+          <w:color w:val="222222"/>
+          <w:shd w:val="clear" w:color="auto" w:fill="FFFFFF"/>
+          <w:lang w:val="en-US"/>
+        </w:rPr>
+        <w:t>-International Journal of Geography</w:t>
+      </w:r>
+      <w:r>
+        <w:rPr>
+          <w:color w:val="222222"/>
+          <w:shd w:val="clear" w:color="auto" w:fill="FFFFFF"/>
+          <w:lang w:val="en-US"/>
+        </w:rPr>
+        <w:t xml:space="preserve">, </w:t>
+      </w:r>
+      <w:r>
+        <w:rPr>
+          <w:i/>
+          <w:iCs/>
+          <w:color w:val="222222"/>
+          <w:shd w:val="clear" w:color="auto" w:fill="FFFFFF"/>
+          <w:lang w:val="en-US"/>
+        </w:rPr>
+        <w:t>184</w:t>
+      </w:r>
+      <w:r>
+        <w:rPr>
+          <w:color w:val="222222"/>
+          <w:shd w:val="clear" w:color="auto" w:fill="FFFFFF"/>
+          <w:lang w:val="en-US"/>
+        </w:rPr>
+        <w:t>(2), 133-149.</w:t>
+      </w:r>
+    </w:p>
+    <w:p>
+      <w:pPr>
+        <w:pStyle w:val="NormalnyWeb"/>
+        <w:spacing w:before="240" w:beforeAutospacing="0" w:after="240" w:afterAutospacing="0"/>
+        <w:jc w:val="both"/>
+        <w:rPr>
+          <w:lang w:val="en-US"/>
+        </w:rPr>
+      </w:pPr>
+      <w:r>
+        <w:rPr>
+          <w:color w:val="222222"/>
+          <w:shd w:val="clear" w:color="auto" w:fill="FFFFFF"/>
+          <w:lang w:val="en-US"/>
+        </w:rPr>
+        <w:t xml:space="preserve">Weiss, A. (1984). Determinants of quit behavior. </w:t>
+      </w:r>
+      <w:r>
+        <w:rPr>
+          <w:i/>
+          <w:iCs/>
+          <w:color w:val="000000"/>
+          <w:lang w:val="en-US"/>
+        </w:rPr>
+        <w:t>Journal of Labor Economics</w:t>
+      </w:r>
+      <w:r>
+        <w:rPr>
+          <w:color w:val="000000"/>
+          <w:lang w:val="en-US"/>
+        </w:rPr>
+        <w:t xml:space="preserve">, </w:t>
+      </w:r>
+      <w:r>
+        <w:rPr>
+          <w:i/>
+          <w:iCs/>
+          <w:color w:val="000000"/>
+          <w:lang w:val="en-US"/>
+        </w:rPr>
+        <w:t>2</w:t>
+      </w:r>
+      <w:r>
+        <w:rPr>
+          <w:color w:val="000000"/>
+          <w:lang w:val="en-US"/>
+        </w:rPr>
+        <w:t>(3), 371-387.</w:t>
+      </w:r>
+    </w:p>
+    <w:p>
+      <w:pPr>
+        <w:pStyle w:val="NormalnyWeb"/>
+        <w:spacing w:before="240" w:beforeAutospacing="0" w:after="240" w:afterAutospacing="0"/>
+        <w:jc w:val="both"/>
+        <w:rPr>
+          <w:color w:val="222222"/>
+          <w:shd w:val="clear" w:color="auto" w:fill="FFFFFF"/>
+          <w:lang w:val="en-US"/>
+        </w:rPr>
+      </w:pPr>
+      <w:proofErr w:type="spellStart"/>
+      <w:r>
+        <w:rPr>
+          <w:color w:val="222222"/>
+          <w:shd w:val="clear" w:color="auto" w:fill="FFFFFF"/>
+          <w:lang w:val="en-US"/>
+        </w:rPr>
+        <w:t>Veall</w:t>
+      </w:r>
+      <w:proofErr w:type="spellEnd"/>
+      <w:r>
+        <w:rPr>
+          <w:color w:val="222222"/>
+          <w:shd w:val="clear" w:color="auto" w:fill="FFFFFF"/>
+          <w:lang w:val="en-US"/>
+        </w:rPr>
+        <w:t xml:space="preserve">, Michael R. </w:t>
+      </w:r>
+      <w:r>
+        <w:rPr>
+          <w:color w:val="222222"/>
+          <w:shd w:val="clear" w:color="auto" w:fill="FFFFFF"/>
+          <w:lang w:val="en-US"/>
+        </w:rPr>
+        <w:t>&amp;</w:t>
+      </w:r>
+      <w:r>
+        <w:rPr>
+          <w:color w:val="222222"/>
+          <w:shd w:val="clear" w:color="auto" w:fill="FFFFFF"/>
+          <w:lang w:val="en-US"/>
+        </w:rPr>
+        <w:t xml:space="preserve"> Zimmermann, Klaus F. (1996): Pseudo-R2 Measures for Some Common Limited Dependent Variable Models. </w:t>
+      </w:r>
+      <w:r>
+        <w:rPr>
+          <w:i/>
+          <w:iCs/>
+          <w:color w:val="222222"/>
+          <w:shd w:val="clear" w:color="auto" w:fill="FFFFFF"/>
+          <w:lang w:val="en-US"/>
+        </w:rPr>
+        <w:t>Collaborative Research Center 386</w:t>
+      </w:r>
+      <w:r>
+        <w:rPr>
+          <w:color w:val="222222"/>
+          <w:shd w:val="clear" w:color="auto" w:fill="FFFFFF"/>
+          <w:lang w:val="en-US"/>
+        </w:rPr>
+        <w:t>, Discussion Paper 18</w:t>
+      </w:r>
+    </w:p>
+    <w:p>
+      <w:pPr>
+        <w:pStyle w:val="NormalnyWeb"/>
+        <w:spacing w:before="240" w:beforeAutospacing="0" w:after="240" w:afterAutospacing="0"/>
+        <w:jc w:val="both"/>
+      </w:pPr>
+      <w:r>
+        <w:rPr>
+          <w:color w:val="222222"/>
+          <w:shd w:val="clear" w:color="auto" w:fill="FFFFFF"/>
+        </w:rPr>
+        <w:t xml:space="preserve">Vila, L. E., &amp; </w:t>
+      </w:r>
+      <w:proofErr w:type="spellStart"/>
+      <w:r>
+        <w:rPr>
+          <w:color w:val="222222"/>
+          <w:shd w:val="clear" w:color="auto" w:fill="FFFFFF"/>
+        </w:rPr>
+        <w:t>García</w:t>
+      </w:r>
+      <w:proofErr w:type="spellEnd"/>
+      <w:r>
+        <w:rPr>
+          <w:color w:val="222222"/>
+          <w:shd w:val="clear" w:color="auto" w:fill="FFFFFF"/>
+        </w:rPr>
+        <w:t xml:space="preserve">‐Mora, B. (2005). </w:t>
+      </w:r>
+      <w:r>
+        <w:rPr>
+          <w:color w:val="222222"/>
+          <w:shd w:val="clear" w:color="auto" w:fill="FFFFFF"/>
+          <w:lang w:val="en-US"/>
+        </w:rPr>
+        <w:t xml:space="preserve">Education and the determinants of job satisfaction. </w:t>
+      </w:r>
+      <w:proofErr w:type="spellStart"/>
+      <w:r>
+        <w:rPr>
+          <w:i/>
+          <w:iCs/>
+          <w:color w:val="222222"/>
+          <w:shd w:val="clear" w:color="auto" w:fill="FFFFFF"/>
+        </w:rPr>
+        <w:t>Education</w:t>
+      </w:r>
+      <w:proofErr w:type="spellEnd"/>
+      <w:r>
+        <w:rPr>
+          <w:i/>
+          <w:iCs/>
+          <w:color w:val="222222"/>
+          <w:shd w:val="clear" w:color="auto" w:fill="FFFFFF"/>
         </w:rPr>
         <w:t xml:space="preserve"> </w:t>
       </w:r>
-    </w:p>
-    <w:p>
-      <w:pPr>
-        <w:spacing w:before="240" w:after="240" w:line="360" w:lineRule="auto"/>
-        <w:jc w:val="both"/>
-        <w:rPr>
-          <w:rFonts w:ascii="Times New Roman" w:eastAsia="Times New Roman" w:hAnsi="Times New Roman" w:cs="Times New Roman"/>
-          <w:sz w:val="24"/>
-          <w:szCs w:val="24"/>
-          <w:lang w:val="en-US"/>
-        </w:rPr>
-      </w:pPr>
-      <w:r>
-        <w:rPr>
-          <w:rFonts w:ascii="Times New Roman" w:eastAsia="Times New Roman" w:hAnsi="Times New Roman" w:cs="Times New Roman"/>
-          <w:sz w:val="24"/>
-          <w:szCs w:val="24"/>
-          <w:lang w:val="en-US"/>
-        </w:rPr>
-        <w:t>file:///C:/Users/leski/Downloads/SSRN-id702889.pdf (XD)</w:t>
-      </w:r>
-    </w:p>
-    <w:p>
-      <w:pPr>
-        <w:spacing w:before="240" w:after="240" w:line="360" w:lineRule="auto"/>
-        <w:jc w:val="both"/>
-        <w:rPr>
-          <w:rFonts w:ascii="Times New Roman" w:eastAsia="Times New Roman" w:hAnsi="Times New Roman" w:cs="Times New Roman"/>
-          <w:sz w:val="24"/>
-          <w:szCs w:val="24"/>
-          <w:lang w:val="en-US"/>
-        </w:rPr>
-      </w:pPr>
-      <w:r>
-        <w:rPr>
-          <w:rFonts w:ascii="Times New Roman" w:eastAsia="Times New Roman" w:hAnsi="Times New Roman" w:cs="Times New Roman"/>
-          <w:sz w:val="24"/>
-          <w:szCs w:val="24"/>
-          <w:lang w:val="en-US"/>
-        </w:rPr>
-        <w:t xml:space="preserve"> </w:t>
-      </w:r>
-    </w:p>
-    <w:p>
-      <w:pPr>
-        <w:spacing w:before="240" w:after="240" w:line="360" w:lineRule="auto"/>
-        <w:jc w:val="both"/>
-        <w:rPr>
-          <w:rFonts w:ascii="Times New Roman" w:eastAsia="Times New Roman" w:hAnsi="Times New Roman" w:cs="Times New Roman"/>
-          <w:color w:val="1155CC"/>
-          <w:sz w:val="24"/>
-          <w:szCs w:val="24"/>
-          <w:u w:val="single"/>
-          <w:lang w:val="en-US"/>
-        </w:rPr>
-      </w:pPr>
-      <w:hyperlink r:id="rId16">
-        <w:r>
-          <w:rPr>
-            <w:rFonts w:ascii="Times New Roman" w:eastAsia="Times New Roman" w:hAnsi="Times New Roman" w:cs="Times New Roman"/>
-            <w:color w:val="1155CC"/>
-            <w:sz w:val="24"/>
-            <w:szCs w:val="24"/>
-            <w:u w:val="single"/>
-            <w:lang w:val="en-US"/>
-          </w:rPr>
-          <w:t>https://www.econstor.eu/bitstream/10419/22446/1/dp-334.pdf</w:t>
-        </w:r>
-      </w:hyperlink>
-    </w:p>
-    <w:p>
-      <w:pPr>
-        <w:spacing w:before="240" w:after="240" w:line="360" w:lineRule="auto"/>
-        <w:jc w:val="both"/>
-        <w:rPr>
-          <w:rFonts w:ascii="Times New Roman" w:eastAsia="Times New Roman" w:hAnsi="Times New Roman" w:cs="Times New Roman"/>
-          <w:sz w:val="24"/>
-          <w:szCs w:val="24"/>
-          <w:lang w:val="en-US"/>
-        </w:rPr>
-      </w:pPr>
-      <w:r>
-        <w:rPr>
-          <w:rFonts w:ascii="Times New Roman" w:eastAsia="Times New Roman" w:hAnsi="Times New Roman" w:cs="Times New Roman"/>
-          <w:sz w:val="24"/>
-          <w:szCs w:val="24"/>
-          <w:lang w:val="en-US"/>
-        </w:rPr>
-        <w:t xml:space="preserve"> </w:t>
-      </w:r>
-    </w:p>
-    <w:p>
-      <w:pPr>
-        <w:spacing w:before="240" w:after="240" w:line="360" w:lineRule="auto"/>
-        <w:jc w:val="both"/>
-        <w:rPr>
-          <w:rFonts w:ascii="Times New Roman" w:eastAsia="Times New Roman" w:hAnsi="Times New Roman" w:cs="Times New Roman"/>
-          <w:sz w:val="24"/>
-          <w:szCs w:val="24"/>
-          <w:lang w:val="en-US"/>
-        </w:rPr>
-      </w:pPr>
-      <w:r>
-        <w:rPr>
-          <w:rFonts w:ascii="Times New Roman" w:eastAsia="Times New Roman" w:hAnsi="Times New Roman" w:cs="Times New Roman"/>
-          <w:sz w:val="24"/>
-          <w:szCs w:val="24"/>
-          <w:lang w:val="en-US"/>
-        </w:rPr>
-        <w:t>file:///C:/Users/leski/Downloads/SSRN-id702889.pdf  (XD)</w:t>
-      </w:r>
-    </w:p>
-    <w:p>
-      <w:pPr>
-        <w:spacing w:before="240" w:after="240" w:line="360" w:lineRule="auto"/>
-        <w:jc w:val="both"/>
-        <w:rPr>
-          <w:rFonts w:ascii="Times New Roman" w:eastAsia="Times New Roman" w:hAnsi="Times New Roman" w:cs="Times New Roman"/>
-          <w:color w:val="1155CC"/>
-          <w:sz w:val="24"/>
-          <w:szCs w:val="24"/>
-          <w:u w:val="single"/>
-          <w:lang w:val="en-US"/>
-        </w:rPr>
-      </w:pPr>
-      <w:hyperlink r:id="rId17">
-        <w:r>
-          <w:rPr>
-            <w:rFonts w:ascii="Times New Roman" w:eastAsia="Times New Roman" w:hAnsi="Times New Roman" w:cs="Times New Roman"/>
-            <w:color w:val="1155CC"/>
-            <w:sz w:val="24"/>
-            <w:szCs w:val="24"/>
-            <w:u w:val="single"/>
-            <w:lang w:val="en-US"/>
-          </w:rPr>
-          <w:t>https://www.jstor.org/stable/2534947?seq=11</w:t>
-        </w:r>
-      </w:hyperlink>
-    </w:p>
-    <w:p>
-      <w:pPr>
-        <w:spacing w:before="240" w:after="240" w:line="360" w:lineRule="auto"/>
-        <w:jc w:val="both"/>
-        <w:rPr>
-          <w:rFonts w:ascii="Times New Roman" w:eastAsia="Times New Roman" w:hAnsi="Times New Roman" w:cs="Times New Roman"/>
-          <w:color w:val="1155CC"/>
-          <w:sz w:val="24"/>
-          <w:szCs w:val="24"/>
-          <w:u w:val="single"/>
-          <w:lang w:val="en-US"/>
-        </w:rPr>
-      </w:pPr>
-      <w:hyperlink r:id="rId18">
-        <w:r>
-          <w:rPr>
-            <w:rFonts w:ascii="Times New Roman" w:eastAsia="Times New Roman" w:hAnsi="Times New Roman" w:cs="Times New Roman"/>
-            <w:color w:val="1155CC"/>
-            <w:sz w:val="24"/>
-            <w:szCs w:val="24"/>
-            <w:u w:val="single"/>
-            <w:lang w:val="en-US"/>
-          </w:rPr>
-          <w:t>https://www.sciencedirect.com/science/article/pii/S0001879114001110?casa_token=tErM--89Y0EAAAAA:Nq0WU79UCg3v-57FCPGvKQcPSG2yvrxSN5idDflp1iTyPJgpqf7cEKni22moPTD8s794FW5DnQ</w:t>
-        </w:r>
-      </w:hyperlink>
-    </w:p>
-    <w:p>
-      <w:pPr>
-        <w:spacing w:before="240" w:after="240" w:line="360" w:lineRule="auto"/>
-        <w:jc w:val="both"/>
-        <w:rPr>
-          <w:rFonts w:ascii="Times New Roman" w:eastAsia="Times New Roman" w:hAnsi="Times New Roman" w:cs="Times New Roman"/>
-          <w:sz w:val="24"/>
-          <w:szCs w:val="24"/>
-          <w:lang w:val="en-US"/>
-        </w:rPr>
-      </w:pPr>
-      <w:r>
-        <w:rPr>
-          <w:rFonts w:ascii="Times New Roman" w:eastAsia="Times New Roman" w:hAnsi="Times New Roman" w:cs="Times New Roman"/>
-          <w:sz w:val="24"/>
-          <w:szCs w:val="24"/>
-          <w:lang w:val="en-US"/>
-        </w:rPr>
-        <w:t>https://fennia.journal.fi/article/view/3724/3515</w:t>
-      </w:r>
-    </w:p>
-    <w:p>
-      <w:pPr>
-        <w:spacing w:before="240" w:after="240" w:line="360" w:lineRule="auto"/>
-        <w:jc w:val="both"/>
-        <w:rPr>
-          <w:rFonts w:ascii="Times New Roman" w:eastAsia="Times New Roman" w:hAnsi="Times New Roman" w:cs="Times New Roman"/>
-          <w:sz w:val="24"/>
-          <w:szCs w:val="24"/>
-          <w:lang w:val="en-US"/>
-        </w:rPr>
-      </w:pPr>
-      <w:r>
-        <w:rPr>
-          <w:rFonts w:ascii="Times New Roman" w:eastAsia="Times New Roman" w:hAnsi="Times New Roman" w:cs="Times New Roman"/>
-          <w:sz w:val="24"/>
-          <w:szCs w:val="24"/>
-          <w:lang w:val="en-US"/>
-        </w:rPr>
-        <w:t xml:space="preserve"> </w:t>
-      </w:r>
-    </w:p>
-    <w:p>
-      <w:pPr>
-        <w:spacing w:before="240" w:after="240" w:line="360" w:lineRule="auto"/>
-        <w:jc w:val="both"/>
-        <w:rPr>
-          <w:rFonts w:ascii="Times New Roman" w:eastAsia="Times New Roman" w:hAnsi="Times New Roman" w:cs="Times New Roman"/>
-          <w:color w:val="1155CC"/>
-          <w:sz w:val="24"/>
-          <w:szCs w:val="24"/>
-          <w:u w:val="single"/>
-          <w:lang w:val="en-US"/>
-        </w:rPr>
-      </w:pPr>
-      <w:hyperlink r:id="rId19">
-        <w:r>
-          <w:rPr>
-            <w:rFonts w:ascii="Times New Roman" w:eastAsia="Times New Roman" w:hAnsi="Times New Roman" w:cs="Times New Roman"/>
-            <w:color w:val="1155CC"/>
-            <w:sz w:val="24"/>
-            <w:szCs w:val="24"/>
-            <w:u w:val="single"/>
-            <w:lang w:val="en-US"/>
-          </w:rPr>
-          <w:t>https://www.tandfonline.com/doi/abs/10.1080/09645290500251730</w:t>
-        </w:r>
-      </w:hyperlink>
-    </w:p>
-    <w:p>
-      <w:pPr>
-        <w:spacing w:before="240" w:after="240" w:line="360" w:lineRule="auto"/>
-        <w:jc w:val="both"/>
-        <w:rPr>
-          <w:rFonts w:ascii="Times New Roman" w:eastAsia="Times New Roman" w:hAnsi="Times New Roman" w:cs="Times New Roman"/>
-          <w:sz w:val="24"/>
-          <w:szCs w:val="24"/>
-          <w:lang w:val="en-US"/>
-        </w:rPr>
-      </w:pPr>
-      <w:r>
-        <w:rPr>
-          <w:rFonts w:ascii="Times New Roman" w:eastAsia="Times New Roman" w:hAnsi="Times New Roman" w:cs="Times New Roman"/>
-          <w:sz w:val="24"/>
-          <w:szCs w:val="24"/>
-          <w:lang w:val="en-US"/>
-        </w:rPr>
-        <w:t xml:space="preserve"> </w:t>
-      </w:r>
-    </w:p>
-    <w:p>
-      <w:pPr>
-        <w:spacing w:before="240" w:after="240" w:line="360" w:lineRule="auto"/>
-        <w:jc w:val="both"/>
-        <w:rPr>
-          <w:rFonts w:ascii="Times New Roman" w:eastAsia="Times New Roman" w:hAnsi="Times New Roman" w:cs="Times New Roman"/>
-          <w:color w:val="1155CC"/>
-          <w:sz w:val="24"/>
-          <w:szCs w:val="24"/>
-          <w:u w:val="single"/>
-          <w:lang w:val="en-US"/>
-        </w:rPr>
-      </w:pPr>
-      <w:hyperlink r:id="rId20">
-        <w:r>
-          <w:rPr>
-            <w:rFonts w:ascii="Times New Roman" w:eastAsia="Times New Roman" w:hAnsi="Times New Roman" w:cs="Times New Roman"/>
-            <w:color w:val="1155CC"/>
-            <w:sz w:val="24"/>
-            <w:szCs w:val="24"/>
-            <w:u w:val="single"/>
-            <w:lang w:val="en-US"/>
-          </w:rPr>
-          <w:t>https://www.researchgate.net/publication/24076012_An_Analysis_of_the_Determinants_of_Job_Satisfaction_When_Individuals'_Baseline_Satisfaction_Levels_May_Differ</w:t>
-        </w:r>
-      </w:hyperlink>
+      <w:proofErr w:type="spellStart"/>
+      <w:r>
+        <w:rPr>
+          <w:i/>
+          <w:iCs/>
+          <w:color w:val="222222"/>
+          <w:shd w:val="clear" w:color="auto" w:fill="FFFFFF"/>
+        </w:rPr>
+        <w:t>Economics</w:t>
+      </w:r>
+      <w:proofErr w:type="spellEnd"/>
+      <w:r>
+        <w:rPr>
+          <w:color w:val="222222"/>
+          <w:shd w:val="clear" w:color="auto" w:fill="FFFFFF"/>
+        </w:rPr>
+        <w:t xml:space="preserve">, </w:t>
+      </w:r>
+      <w:r>
+        <w:rPr>
+          <w:i/>
+          <w:iCs/>
+          <w:color w:val="222222"/>
+          <w:shd w:val="clear" w:color="auto" w:fill="FFFFFF"/>
+        </w:rPr>
+        <w:t>13</w:t>
+      </w:r>
+      <w:r>
+        <w:rPr>
+          <w:color w:val="222222"/>
+          <w:shd w:val="clear" w:color="auto" w:fill="FFFFFF"/>
+        </w:rPr>
+        <w:t>(4), 409-425.</w:t>
+      </w:r>
     </w:p>
     <w:p>
       <w:pPr>
@@ -21687,6 +22688,21 @@
     </w:p>
     <w:p>
       <w:pPr>
+        <w:rPr>
+          <w:sz w:val="32"/>
+          <w:szCs w:val="32"/>
+          <w:lang w:val="en-US"/>
+        </w:rPr>
+      </w:pPr>
+      <w:r>
+        <w:rPr>
+          <w:lang w:val="en-US"/>
+        </w:rPr>
+        <w:br w:type="page"/>
+      </w:r>
+    </w:p>
+    <w:p>
+      <w:pPr>
         <w:pStyle w:val="Nagwek2"/>
         <w:rPr>
           <w:lang w:val="en-US"/>
@@ -21696,6 +22712,7 @@
         <w:rPr>
           <w:lang w:val="en-US"/>
         </w:rPr>
+        <w:lastRenderedPageBreak/>
         <w:t>Appendix A</w:t>
       </w:r>
     </w:p>
@@ -23228,6 +24245,7 @@
         <w:rPr>
           <w:lang w:val="en-US"/>
         </w:rPr>
+        <w:lastRenderedPageBreak/>
         <w:t>Appendix B</w:t>
       </w:r>
     </w:p>
@@ -23264,7 +24282,7 @@
                     <pic:cNvPicPr/>
                   </pic:nvPicPr>
                   <pic:blipFill>
-                    <a:blip r:embed="rId21">
+                    <a:blip r:embed="rId15">
                       <a:extLst>
                         <a:ext uri="{28A0092B-C50C-407E-A947-70E740481C1C}">
                           <a14:useLocalDpi xmlns:a14="http://schemas.microsoft.com/office/drawing/2010/main" val="0"/>
@@ -23311,7 +24329,6 @@
         <w:rPr>
           <w:noProof/>
         </w:rPr>
-        <w:lastRenderedPageBreak/>
         <w:drawing>
           <wp:inline distT="0" distB="0" distL="0" distR="0" wp14:anchorId="5550DB56" wp14:editId="77C33095">
             <wp:extent cx="5733415" cy="3888105"/>
@@ -23328,7 +24345,7 @@
                     <pic:cNvPicPr/>
                   </pic:nvPicPr>
                   <pic:blipFill>
-                    <a:blip r:embed="rId22"/>
+                    <a:blip r:embed="rId16"/>
                     <a:stretch>
                       <a:fillRect/>
                     </a:stretch>
@@ -23350,7 +24367,7 @@
       </w:r>
     </w:p>
     <w:sectPr>
-      <w:footerReference w:type="default" r:id="rId23"/>
+      <w:footerReference w:type="default" r:id="rId17"/>
       <w:pgSz w:w="11909" w:h="16834"/>
       <w:pgMar w:top="1440" w:right="1440" w:bottom="1440" w:left="1440" w:header="720" w:footer="720" w:gutter="0"/>
       <w:pgNumType w:start="1"/>
@@ -23654,6 +24671,119 @@
     </w:lvl>
   </w:abstractNum>
   <w:abstractNum w:abstractNumId="1" w15:restartNumberingAfterBreak="0">
+    <w:nsid w:val="1842460A"/>
+    <w:multiLevelType w:val="multilevel"/>
+    <w:tmpl w:val="066A8978"/>
+    <w:lvl w:ilvl="0">
+      <w:start w:val="1"/>
+      <w:numFmt w:val="decimal"/>
+      <w:lvlText w:val="%1."/>
+      <w:lvlJc w:val="left"/>
+      <w:pPr>
+        <w:ind w:left="360" w:hanging="360"/>
+      </w:pPr>
+      <w:rPr>
+        <w:rFonts w:hint="default"/>
+      </w:rPr>
+    </w:lvl>
+    <w:lvl w:ilvl="1">
+      <w:start w:val="1"/>
+      <w:numFmt w:val="decimal"/>
+      <w:lvlText w:val="%1.%2."/>
+      <w:lvlJc w:val="left"/>
+      <w:pPr>
+        <w:ind w:left="397" w:hanging="37"/>
+      </w:pPr>
+      <w:rPr>
+        <w:rFonts w:hint="default"/>
+      </w:rPr>
+    </w:lvl>
+    <w:lvl w:ilvl="2">
+      <w:start w:val="1"/>
+      <w:numFmt w:val="decimal"/>
+      <w:lvlText w:val="%1.%2.%3."/>
+      <w:lvlJc w:val="left"/>
+      <w:pPr>
+        <w:ind w:left="1224" w:hanging="504"/>
+      </w:pPr>
+      <w:rPr>
+        <w:rFonts w:hint="default"/>
+      </w:rPr>
+    </w:lvl>
+    <w:lvl w:ilvl="3">
+      <w:start w:val="1"/>
+      <w:numFmt w:val="decimal"/>
+      <w:lvlText w:val="%1.%2.%3.%4."/>
+      <w:lvlJc w:val="left"/>
+      <w:pPr>
+        <w:ind w:left="1728" w:hanging="648"/>
+      </w:pPr>
+      <w:rPr>
+        <w:rFonts w:hint="default"/>
+      </w:rPr>
+    </w:lvl>
+    <w:lvl w:ilvl="4">
+      <w:start w:val="1"/>
+      <w:numFmt w:val="decimal"/>
+      <w:lvlText w:val="%1.%2.%3.%4.%5."/>
+      <w:lvlJc w:val="left"/>
+      <w:pPr>
+        <w:ind w:left="2232" w:hanging="792"/>
+      </w:pPr>
+      <w:rPr>
+        <w:rFonts w:hint="default"/>
+      </w:rPr>
+    </w:lvl>
+    <w:lvl w:ilvl="5">
+      <w:start w:val="1"/>
+      <w:numFmt w:val="decimal"/>
+      <w:lvlText w:val="%1.%2.%3.%4.%5.%6."/>
+      <w:lvlJc w:val="left"/>
+      <w:pPr>
+        <w:ind w:left="2736" w:hanging="936"/>
+      </w:pPr>
+      <w:rPr>
+        <w:rFonts w:hint="default"/>
+      </w:rPr>
+    </w:lvl>
+    <w:lvl w:ilvl="6">
+      <w:start w:val="1"/>
+      <w:numFmt w:val="decimal"/>
+      <w:lvlText w:val="%1.%2.%3.%4.%5.%6.%7."/>
+      <w:lvlJc w:val="left"/>
+      <w:pPr>
+        <w:ind w:left="3240" w:hanging="1080"/>
+      </w:pPr>
+      <w:rPr>
+        <w:rFonts w:hint="default"/>
+      </w:rPr>
+    </w:lvl>
+    <w:lvl w:ilvl="7">
+      <w:start w:val="1"/>
+      <w:numFmt w:val="decimal"/>
+      <w:lvlText w:val="%1.%2.%3.%4.%5.%6.%7.%8."/>
+      <w:lvlJc w:val="left"/>
+      <w:pPr>
+        <w:ind w:left="3744" w:hanging="1224"/>
+      </w:pPr>
+      <w:rPr>
+        <w:rFonts w:hint="default"/>
+      </w:rPr>
+    </w:lvl>
+    <w:lvl w:ilvl="8">
+      <w:start w:val="1"/>
+      <w:numFmt w:val="decimal"/>
+      <w:lvlText w:val="%1.%2.%3.%4.%5.%6.%7.%8.%9."/>
+      <w:lvlJc w:val="left"/>
+      <w:pPr>
+        <w:ind w:left="4320" w:hanging="1440"/>
+      </w:pPr>
+      <w:rPr>
+        <w:rFonts w:hint="default"/>
+      </w:rPr>
+    </w:lvl>
+  </w:abstractNum>
+  <w:abstractNum w:abstractNumId="2" w15:restartNumberingAfterBreak="0">
     <w:nsid w:val="1ADD3C92"/>
     <w:multiLevelType w:val="hybridMultilevel"/>
     <w:tmpl w:val="EF180296"/>
@@ -23739,7 +24869,7 @@
       </w:pPr>
     </w:lvl>
   </w:abstractNum>
-  <w:abstractNum w:abstractNumId="2" w15:restartNumberingAfterBreak="0">
+  <w:abstractNum w:abstractNumId="3" w15:restartNumberingAfterBreak="0">
     <w:nsid w:val="1EC06B89"/>
     <w:multiLevelType w:val="hybridMultilevel"/>
     <w:tmpl w:val="5CD0FB72"/>
@@ -23852,7 +24982,7 @@
       </w:rPr>
     </w:lvl>
   </w:abstractNum>
-  <w:abstractNum w:abstractNumId="3" w15:restartNumberingAfterBreak="0">
+  <w:abstractNum w:abstractNumId="4" w15:restartNumberingAfterBreak="0">
     <w:nsid w:val="2BD2530B"/>
     <w:multiLevelType w:val="multilevel"/>
     <w:tmpl w:val="2DD6D82C"/>
@@ -23965,7 +25095,7 @@
       </w:rPr>
     </w:lvl>
   </w:abstractNum>
-  <w:abstractNum w:abstractNumId="4" w15:restartNumberingAfterBreak="0">
+  <w:abstractNum w:abstractNumId="5" w15:restartNumberingAfterBreak="0">
     <w:nsid w:val="329B3350"/>
     <w:multiLevelType w:val="hybridMultilevel"/>
     <w:tmpl w:val="9B20968E"/>
@@ -24051,7 +25181,7 @@
       </w:pPr>
     </w:lvl>
   </w:abstractNum>
-  <w:abstractNum w:abstractNumId="5" w15:restartNumberingAfterBreak="0">
+  <w:abstractNum w:abstractNumId="6" w15:restartNumberingAfterBreak="0">
     <w:nsid w:val="3AD4145C"/>
     <w:multiLevelType w:val="multilevel"/>
     <w:tmpl w:val="0415001F"/>
@@ -24137,7 +25267,7 @@
       </w:pPr>
     </w:lvl>
   </w:abstractNum>
-  <w:abstractNum w:abstractNumId="6" w15:restartNumberingAfterBreak="0">
+  <w:abstractNum w:abstractNumId="7" w15:restartNumberingAfterBreak="0">
     <w:nsid w:val="443B546E"/>
     <w:multiLevelType w:val="multilevel"/>
     <w:tmpl w:val="066A8978"/>
@@ -24250,7 +25380,7 @@
       </w:rPr>
     </w:lvl>
   </w:abstractNum>
-  <w:abstractNum w:abstractNumId="7" w15:restartNumberingAfterBreak="0">
+  <w:abstractNum w:abstractNumId="8" w15:restartNumberingAfterBreak="0">
     <w:nsid w:val="44703DE1"/>
     <w:multiLevelType w:val="multilevel"/>
     <w:tmpl w:val="51B04D42"/>
@@ -24363,7 +25493,7 @@
       </w:rPr>
     </w:lvl>
   </w:abstractNum>
-  <w:abstractNum w:abstractNumId="8" w15:restartNumberingAfterBreak="0">
+  <w:abstractNum w:abstractNumId="9" w15:restartNumberingAfterBreak="0">
     <w:nsid w:val="447D4464"/>
     <w:multiLevelType w:val="multilevel"/>
     <w:tmpl w:val="0415001F"/>
@@ -24449,7 +25579,7 @@
       </w:pPr>
     </w:lvl>
   </w:abstractNum>
-  <w:abstractNum w:abstractNumId="9" w15:restartNumberingAfterBreak="0">
+  <w:abstractNum w:abstractNumId="10" w15:restartNumberingAfterBreak="0">
     <w:nsid w:val="4C9D64F0"/>
     <w:multiLevelType w:val="multilevel"/>
     <w:tmpl w:val="0415001F"/>
@@ -24535,7 +25665,7 @@
       </w:pPr>
     </w:lvl>
   </w:abstractNum>
-  <w:abstractNum w:abstractNumId="10" w15:restartNumberingAfterBreak="0">
+  <w:abstractNum w:abstractNumId="11" w15:restartNumberingAfterBreak="0">
     <w:nsid w:val="6259499B"/>
     <w:multiLevelType w:val="multilevel"/>
     <w:tmpl w:val="0415001F"/>
@@ -24621,7 +25751,7 @@
       </w:pPr>
     </w:lvl>
   </w:abstractNum>
-  <w:abstractNum w:abstractNumId="11" w15:restartNumberingAfterBreak="0">
+  <w:abstractNum w:abstractNumId="12" w15:restartNumberingAfterBreak="0">
     <w:nsid w:val="6ACA0A78"/>
     <w:multiLevelType w:val="multilevel"/>
     <w:tmpl w:val="066A8978"/>
@@ -24734,7 +25864,7 @@
       </w:rPr>
     </w:lvl>
   </w:abstractNum>
-  <w:abstractNum w:abstractNumId="12" w15:restartNumberingAfterBreak="0">
+  <w:abstractNum w:abstractNumId="13" w15:restartNumberingAfterBreak="0">
     <w:nsid w:val="6C85758B"/>
     <w:multiLevelType w:val="multilevel"/>
     <w:tmpl w:val="0415001F"/>
@@ -24821,43 +25951,46 @@
     </w:lvl>
   </w:abstractNum>
   <w:num w:numId="1" w16cid:durableId="162284523">
+    <w:abstractNumId w:val="8"/>
+  </w:num>
+  <w:num w:numId="2" w16cid:durableId="179975435">
+    <w:abstractNumId w:val="4"/>
+  </w:num>
+  <w:num w:numId="3" w16cid:durableId="176772949">
+    <w:abstractNumId w:val="2"/>
+  </w:num>
+  <w:num w:numId="4" w16cid:durableId="1096439848">
+    <w:abstractNumId w:val="5"/>
+  </w:num>
+  <w:num w:numId="5" w16cid:durableId="599534706">
     <w:abstractNumId w:val="7"/>
   </w:num>
-  <w:num w:numId="2" w16cid:durableId="179975435">
-    <w:abstractNumId w:val="3"/>
+  <w:num w:numId="6" w16cid:durableId="600987962">
+    <w:abstractNumId w:val="10"/>
   </w:num>
-  <w:num w:numId="3" w16cid:durableId="176772949">
-    <w:abstractNumId w:val="1"/>
-  </w:num>
-  <w:num w:numId="4" w16cid:durableId="1096439848">
-    <w:abstractNumId w:val="4"/>
-  </w:num>
-  <w:num w:numId="5" w16cid:durableId="599534706">
+  <w:num w:numId="7" w16cid:durableId="903414001">
     <w:abstractNumId w:val="6"/>
   </w:num>
-  <w:num w:numId="6" w16cid:durableId="600987962">
+  <w:num w:numId="8" w16cid:durableId="1519271008">
+    <w:abstractNumId w:val="13"/>
+  </w:num>
+  <w:num w:numId="9" w16cid:durableId="1643848854">
     <w:abstractNumId w:val="9"/>
   </w:num>
-  <w:num w:numId="7" w16cid:durableId="903414001">
-    <w:abstractNumId w:val="5"/>
+  <w:num w:numId="10" w16cid:durableId="2029209386">
+    <w:abstractNumId w:val="11"/>
   </w:num>
-  <w:num w:numId="8" w16cid:durableId="1519271008">
+  <w:num w:numId="11" w16cid:durableId="1030842782">
     <w:abstractNumId w:val="12"/>
   </w:num>
-  <w:num w:numId="9" w16cid:durableId="1643848854">
-    <w:abstractNumId w:val="8"/>
-  </w:num>
-  <w:num w:numId="10" w16cid:durableId="2029209386">
-    <w:abstractNumId w:val="10"/>
-  </w:num>
-  <w:num w:numId="11" w16cid:durableId="1030842782">
-    <w:abstractNumId w:val="11"/>
-  </w:num>
   <w:num w:numId="12" w16cid:durableId="730807884">
-    <w:abstractNumId w:val="2"/>
+    <w:abstractNumId w:val="3"/>
   </w:num>
   <w:num w:numId="13" w16cid:durableId="1060401827">
     <w:abstractNumId w:val="0"/>
+  </w:num>
+  <w:num w:numId="14" w16cid:durableId="617837305">
+    <w:abstractNumId w:val="1"/>
   </w:num>
 </w:numbering>
 </file>
@@ -25376,6 +26509,7 @@
   <w:style w:type="character" w:default="1" w:styleId="Domylnaczcionkaakapitu">
     <w:name w:val="Default Paragraph Font"/>
     <w:uiPriority w:val="1"/>
+    <w:semiHidden/>
     <w:unhideWhenUsed/>
   </w:style>
   <w:style w:type="table" w:default="1" w:styleId="Standardowy">
@@ -25623,6 +26757,23 @@
         <w:insideV w:val="single" w:sz="4" w:space="0" w:color="auto"/>
       </w:tblBorders>
     </w:tblPr>
+  </w:style>
+  <w:style w:type="paragraph" w:styleId="NormalnyWeb">
+    <w:name w:val="Normal (Web)"/>
+    <w:basedOn w:val="Normalny"/>
+    <w:uiPriority w:val="99"/>
+    <w:semiHidden/>
+    <w:unhideWhenUsed/>
+    <w:rsid w:val="000926D1"/>
+    <w:pPr>
+      <w:spacing w:before="100" w:beforeAutospacing="1" w:after="100" w:afterAutospacing="1" w:line="240" w:lineRule="auto"/>
+    </w:pPr>
+    <w:rPr>
+      <w:rFonts w:ascii="Times New Roman" w:eastAsia="Times New Roman" w:hAnsi="Times New Roman" w:cs="Times New Roman"/>
+      <w:sz w:val="24"/>
+      <w:szCs w:val="24"/>
+      <w:lang w:val="pl-PL"/>
+    </w:rPr>
   </w:style>
 </w:styles>
 </file>

</xml_diff>